<commit_message>
Versao final da primeira entrega
</commit_message>
<xml_diff>
--- a/docs/Especificação de Requisitos/Requisitos Funcionais do Projeto Avaliador de Desempenho Vrs 1.0.docx
+++ b/docs/Especificação de Requisitos/Requisitos Funcionais do Projeto Avaliador de Desempenho Vrs 1.0.docx
@@ -1,6 +1,6 @@
 
 <file path=word/document.xml><?xml version="1.0" encoding="utf-8"?>
-<w:document xmlns:wpc="http://schemas.microsoft.com/office/word/2010/wordprocessingCanvas" xmlns:cx="http://schemas.microsoft.com/office/drawing/2014/chartex" xmlns:cx1="http://schemas.microsoft.com/office/drawing/2015/9/8/chartex" xmlns:cx2="http://schemas.microsoft.com/office/drawing/2015/10/21/chartex" xmlns:cx3="http://schemas.microsoft.com/office/drawing/2016/5/9/chartex" xmlns:cx4="http://schemas.microsoft.com/office/drawing/2016/5/10/chartex" xmlns:cx5="http://schemas.microsoft.com/office/drawing/2016/5/11/chartex" xmlns:cx6="http://schemas.microsoft.com/office/drawing/2016/5/12/chartex" xmlns:cx7="http://schemas.microsoft.com/office/drawing/2016/5/13/chartex" xmlns:cx8="http://schemas.microsoft.com/office/drawing/2016/5/14/chartex" xmlns:mc="http://schemas.openxmlformats.org/markup-compatibility/2006" xmlns:aink="http://schemas.microsoft.com/office/drawing/2016/ink" xmlns:am3d="http://schemas.microsoft.com/office/drawing/2017/model3d" xmlns:o="urn:schemas-microsoft-com:office:office" xmlns:r="http://schemas.openxmlformats.org/officeDocument/2006/relationships" xmlns:m="http://schemas.openxmlformats.org/officeDocument/2006/math" xmlns:v="urn:schemas-microsoft-com:vml" xmlns:wp14="http://schemas.microsoft.com/office/word/2010/wordprocessingDrawing" xmlns:wp="http://schemas.openxmlformats.org/drawingml/2006/wordprocessingDrawing" xmlns:w10="urn:schemas-microsoft-com:office:word" xmlns:w="http://schemas.openxmlformats.org/wordprocessingml/2006/main" xmlns:w14="http://schemas.microsoft.com/office/word/2010/wordml" xmlns:w15="http://schemas.microsoft.com/office/word/2012/wordml" xmlns:w16cex="http://schemas.microsoft.com/office/word/2018/wordml/cex" xmlns:w16cid="http://schemas.microsoft.com/office/word/2016/wordml/cid" xmlns:w16="http://schemas.microsoft.com/office/word/2018/wordml" xmlns:w16sdtdh="http://schemas.microsoft.com/office/word/2020/wordml/sdtdatahash" xmlns:w16se="http://schemas.microsoft.com/office/word/2015/wordml/symex" xmlns:wpg="http://schemas.microsoft.com/office/word/2010/wordprocessingGroup" xmlns:wpi="http://schemas.microsoft.com/office/word/2010/wordprocessingInk" xmlns:wne="http://schemas.microsoft.com/office/word/2006/wordml" xmlns:wps="http://schemas.microsoft.com/office/word/2010/wordprocessingShape" mc:Ignorable="w14 w15 w16se w16cid w16 w16cex w16sdtdh wp14">
+<w:document xmlns:wpc="http://schemas.microsoft.com/office/word/2010/wordprocessingCanvas" xmlns:cx="http://schemas.microsoft.com/office/drawing/2014/chartex" xmlns:cx1="http://schemas.microsoft.com/office/drawing/2015/9/8/chartex" xmlns:cx2="http://schemas.microsoft.com/office/drawing/2015/10/21/chartex" xmlns:cx3="http://schemas.microsoft.com/office/drawing/2016/5/9/chartex" xmlns:cx4="http://schemas.microsoft.com/office/drawing/2016/5/10/chartex" xmlns:cx5="http://schemas.microsoft.com/office/drawing/2016/5/11/chartex" xmlns:cx6="http://schemas.microsoft.com/office/drawing/2016/5/12/chartex" xmlns:cx7="http://schemas.microsoft.com/office/drawing/2016/5/13/chartex" xmlns:cx8="http://schemas.microsoft.com/office/drawing/2016/5/14/chartex" xmlns:mc="http://schemas.openxmlformats.org/markup-compatibility/2006" xmlns:aink="http://schemas.microsoft.com/office/drawing/2016/ink" xmlns:am3d="http://schemas.microsoft.com/office/drawing/2017/model3d" xmlns:o="urn:schemas-microsoft-com:office:office" xmlns:oel="http://schemas.microsoft.com/office/2019/extlst" xmlns:r="http://schemas.openxmlformats.org/officeDocument/2006/relationships" xmlns:m="http://schemas.openxmlformats.org/officeDocument/2006/math" xmlns:v="urn:schemas-microsoft-com:vml" xmlns:wp14="http://schemas.microsoft.com/office/word/2010/wordprocessingDrawing" xmlns:wp="http://schemas.openxmlformats.org/drawingml/2006/wordprocessingDrawing" xmlns:w10="urn:schemas-microsoft-com:office:word" xmlns:w="http://schemas.openxmlformats.org/wordprocessingml/2006/main" xmlns:w14="http://schemas.microsoft.com/office/word/2010/wordml" xmlns:w15="http://schemas.microsoft.com/office/word/2012/wordml" xmlns:w16cex="http://schemas.microsoft.com/office/word/2018/wordml/cex" xmlns:w16cid="http://schemas.microsoft.com/office/word/2016/wordml/cid" xmlns:w16="http://schemas.microsoft.com/office/word/2018/wordml" xmlns:w16sdtdh="http://schemas.microsoft.com/office/word/2020/wordml/sdtdatahash" xmlns:w16se="http://schemas.microsoft.com/office/word/2015/wordml/symex" xmlns:wpg="http://schemas.microsoft.com/office/word/2010/wordprocessingGroup" xmlns:wpi="http://schemas.microsoft.com/office/word/2010/wordprocessingInk" xmlns:wne="http://schemas.microsoft.com/office/word/2006/wordml" xmlns:wps="http://schemas.microsoft.com/office/word/2010/wordprocessingShape" mc:Ignorable="w14 w15 w16se w16cid w16 w16cex w16sdtdh wp14">
   <w:body>
     <w:p>
       <w:pPr>
@@ -113,7 +113,7 @@
           <w:r>
             <w:fldChar w:fldCharType="separate"/>
           </w:r>
-          <w:hyperlink w:anchor="_Toc99644275" w:history="1">
+          <w:hyperlink w:anchor="_Toc100059064" w:history="1">
             <w:r>
               <w:rPr>
                 <w:rStyle w:val="Hyperlink"/>
@@ -157,7 +157,7 @@
                 <w:noProof/>
                 <w:webHidden/>
               </w:rPr>
-              <w:instrText xml:space="preserve"> PAGEREF _Toc99644275 \h </w:instrText>
+              <w:instrText xml:space="preserve"> PAGEREF _Toc100059064 \h </w:instrText>
             </w:r>
             <w:r>
               <w:rPr>
@@ -202,13 +202,13 @@
               <w:szCs w:val="22"/>
             </w:rPr>
           </w:pPr>
-          <w:hyperlink w:anchor="_Toc99644276" w:history="1">
+          <w:hyperlink w:anchor="_Toc100059065" w:history="1">
             <w:r>
               <w:rPr>
                 <w:rStyle w:val="Hyperlink"/>
                 <w:noProof/>
               </w:rPr>
-              <w:t>RF 01 – Cadastrar-se</w:t>
+              <w:t>RF 01 – Cadastrar Organização</w:t>
             </w:r>
             <w:r>
               <w:rPr>
@@ -229,7 +229,7 @@
                 <w:noProof/>
                 <w:webHidden/>
               </w:rPr>
-              <w:instrText xml:space="preserve"> PAGEREF _Toc99644276 \h </w:instrText>
+              <w:instrText xml:space="preserve"> PAGEREF _Toc100059065 \h </w:instrText>
             </w:r>
             <w:r>
               <w:rPr>
@@ -274,13 +274,13 @@
               <w:szCs w:val="22"/>
             </w:rPr>
           </w:pPr>
-          <w:hyperlink w:anchor="_Toc99644277" w:history="1">
+          <w:hyperlink w:anchor="_Toc100059066" w:history="1">
             <w:r>
               <w:rPr>
                 <w:rStyle w:val="Hyperlink"/>
                 <w:noProof/>
               </w:rPr>
-              <w:t>RF 02 – Login</w:t>
+              <w:t>RF 02 – Cadastrar Colaborador</w:t>
             </w:r>
             <w:r>
               <w:rPr>
@@ -301,7 +301,7 @@
                 <w:noProof/>
                 <w:webHidden/>
               </w:rPr>
-              <w:instrText xml:space="preserve"> PAGEREF _Toc99644277 \h </w:instrText>
+              <w:instrText xml:space="preserve"> PAGEREF _Toc100059066 \h </w:instrText>
             </w:r>
             <w:r>
               <w:rPr>
@@ -346,13 +346,13 @@
               <w:szCs w:val="22"/>
             </w:rPr>
           </w:pPr>
-          <w:hyperlink w:anchor="_Toc99644278" w:history="1">
+          <w:hyperlink w:anchor="_Toc100059067" w:history="1">
             <w:r>
               <w:rPr>
                 <w:rStyle w:val="Hyperlink"/>
                 <w:noProof/>
               </w:rPr>
-              <w:t>RF 03 – Recuperar Senha</w:t>
+              <w:t>RF 03 – Login</w:t>
             </w:r>
             <w:r>
               <w:rPr>
@@ -373,7 +373,7 @@
                 <w:noProof/>
                 <w:webHidden/>
               </w:rPr>
-              <w:instrText xml:space="preserve"> PAGEREF _Toc99644278 \h </w:instrText>
+              <w:instrText xml:space="preserve"> PAGEREF _Toc100059067 \h </w:instrText>
             </w:r>
             <w:r>
               <w:rPr>
@@ -418,13 +418,13 @@
               <w:szCs w:val="22"/>
             </w:rPr>
           </w:pPr>
-          <w:hyperlink w:anchor="_Toc99644279" w:history="1">
+          <w:hyperlink w:anchor="_Toc100059068" w:history="1">
             <w:r>
               <w:rPr>
                 <w:rStyle w:val="Hyperlink"/>
                 <w:noProof/>
               </w:rPr>
-              <w:t>RF 04 – Alterar Senha</w:t>
+              <w:t>RF 04 – Recuperar Senha</w:t>
             </w:r>
             <w:r>
               <w:rPr>
@@ -445,7 +445,7 @@
                 <w:noProof/>
                 <w:webHidden/>
               </w:rPr>
-              <w:instrText xml:space="preserve"> PAGEREF _Toc99644279 \h </w:instrText>
+              <w:instrText xml:space="preserve"> PAGEREF _Toc100059068 \h </w:instrText>
             </w:r>
             <w:r>
               <w:rPr>
@@ -490,13 +490,13 @@
               <w:szCs w:val="22"/>
             </w:rPr>
           </w:pPr>
-          <w:hyperlink w:anchor="_Toc99644280" w:history="1">
+          <w:hyperlink w:anchor="_Toc100059069" w:history="1">
             <w:r>
               <w:rPr>
                 <w:rStyle w:val="Hyperlink"/>
                 <w:noProof/>
               </w:rPr>
-              <w:t>RF 05 – Excluir Perfil</w:t>
+              <w:t>RF 05 – Alterar Senha</w:t>
             </w:r>
             <w:r>
               <w:rPr>
@@ -517,7 +517,7 @@
                 <w:noProof/>
                 <w:webHidden/>
               </w:rPr>
-              <w:instrText xml:space="preserve"> PAGEREF _Toc99644280 \h </w:instrText>
+              <w:instrText xml:space="preserve"> PAGEREF _Toc100059069 \h </w:instrText>
             </w:r>
             <w:r>
               <w:rPr>
@@ -563,7 +563,7 @@
               <w:szCs w:val="22"/>
             </w:rPr>
           </w:pPr>
-          <w:hyperlink w:anchor="_Toc99644281" w:history="1">
+          <w:hyperlink w:anchor="_Toc100059070" w:history="1">
             <w:r>
               <w:rPr>
                 <w:rStyle w:val="Hyperlink"/>
@@ -607,7 +607,7 @@
                 <w:noProof/>
                 <w:webHidden/>
               </w:rPr>
-              <w:instrText xml:space="preserve"> PAGEREF _Toc99644281 \h </w:instrText>
+              <w:instrText xml:space="preserve"> PAGEREF _Toc100059070 \h </w:instrText>
             </w:r>
             <w:r>
               <w:rPr>
@@ -652,7 +652,7 @@
               <w:szCs w:val="22"/>
             </w:rPr>
           </w:pPr>
-          <w:hyperlink w:anchor="_Toc99644282" w:history="1">
+          <w:hyperlink w:anchor="_Toc100059071" w:history="1">
             <w:r>
               <w:rPr>
                 <w:rStyle w:val="Hyperlink"/>
@@ -679,7 +679,7 @@
                 <w:noProof/>
                 <w:webHidden/>
               </w:rPr>
-              <w:instrText xml:space="preserve"> PAGEREF _Toc99644282 \h </w:instrText>
+              <w:instrText xml:space="preserve"> PAGEREF _Toc100059071 \h </w:instrText>
             </w:r>
             <w:r>
               <w:rPr>
@@ -724,13 +724,13 @@
               <w:szCs w:val="22"/>
             </w:rPr>
           </w:pPr>
-          <w:hyperlink w:anchor="_Toc99644283" w:history="1">
+          <w:hyperlink w:anchor="_Toc100059072" w:history="1">
             <w:r>
               <w:rPr>
                 <w:rStyle w:val="Hyperlink"/>
                 <w:noProof/>
               </w:rPr>
-              <w:t>RF 07 – Salvar Resultado</w:t>
+              <w:t>RF 07 – Notificar Usuário</w:t>
             </w:r>
             <w:r>
               <w:rPr>
@@ -751,79 +751,7 @@
                 <w:noProof/>
                 <w:webHidden/>
               </w:rPr>
-              <w:instrText xml:space="preserve"> PAGEREF _Toc99644283 \h </w:instrText>
-            </w:r>
-            <w:r>
-              <w:rPr>
-                <w:noProof/>
-                <w:webHidden/>
-              </w:rPr>
-            </w:r>
-            <w:r>
-              <w:rPr>
-                <w:noProof/>
-                <w:webHidden/>
-              </w:rPr>
-              <w:fldChar w:fldCharType="separate"/>
-            </w:r>
-            <w:r>
-              <w:rPr>
-                <w:noProof/>
-                <w:webHidden/>
-              </w:rPr>
-              <w:t>4</w:t>
-            </w:r>
-            <w:r>
-              <w:rPr>
-                <w:noProof/>
-                <w:webHidden/>
-              </w:rPr>
-              <w:fldChar w:fldCharType="end"/>
-            </w:r>
-          </w:hyperlink>
-        </w:p>
-        <w:p>
-          <w:pPr>
-            <w:pStyle w:val="Sumrio3"/>
-            <w:tabs>
-              <w:tab w:val="right" w:leader="dot" w:pos="9017"/>
-            </w:tabs>
-            <w:rPr>
-              <w:rFonts w:eastAsiaTheme="minorEastAsia"/>
-              <w:noProof/>
-              <w:color w:val="auto"/>
-              <w:sz w:val="22"/>
-              <w:szCs w:val="22"/>
-            </w:rPr>
-          </w:pPr>
-          <w:hyperlink w:anchor="_Toc99644284" w:history="1">
-            <w:r>
-              <w:rPr>
-                <w:rStyle w:val="Hyperlink"/>
-                <w:noProof/>
-              </w:rPr>
-              <w:t>RF 08 – Notificar Usuário</w:t>
-            </w:r>
-            <w:r>
-              <w:rPr>
-                <w:noProof/>
-                <w:webHidden/>
-              </w:rPr>
-              <w:tab/>
-            </w:r>
-            <w:r>
-              <w:rPr>
-                <w:noProof/>
-                <w:webHidden/>
-              </w:rPr>
-              <w:fldChar w:fldCharType="begin"/>
-            </w:r>
-            <w:r>
-              <w:rPr>
-                <w:noProof/>
-                <w:webHidden/>
-              </w:rPr>
-              <w:instrText xml:space="preserve"> PAGEREF _Toc99644284 \h </w:instrText>
+              <w:instrText xml:space="preserve"> PAGEREF _Toc100059072 \h </w:instrText>
             </w:r>
             <w:r>
               <w:rPr>
@@ -869,7 +797,7 @@
               <w:szCs w:val="22"/>
             </w:rPr>
           </w:pPr>
-          <w:hyperlink w:anchor="_Toc99644285" w:history="1">
+          <w:hyperlink w:anchor="_Toc100059073" w:history="1">
             <w:r>
               <w:rPr>
                 <w:rStyle w:val="Hyperlink"/>
@@ -892,7 +820,7 @@
                 <w:rStyle w:val="Hyperlink"/>
                 <w:noProof/>
               </w:rPr>
-              <w:t>Módulo Gerir Perfil</w:t>
+              <w:t>Módulo Área de trabalho</w:t>
             </w:r>
             <w:r>
               <w:rPr>
@@ -913,7 +841,7 @@
                 <w:noProof/>
                 <w:webHidden/>
               </w:rPr>
-              <w:instrText xml:space="preserve"> PAGEREF _Toc99644285 \h </w:instrText>
+              <w:instrText xml:space="preserve"> PAGEREF _Toc100059073 \h </w:instrText>
             </w:r>
             <w:r>
               <w:rPr>
@@ -933,7 +861,7 @@
                 <w:noProof/>
                 <w:webHidden/>
               </w:rPr>
-              <w:t>5</w:t>
+              <w:t>4</w:t>
             </w:r>
             <w:r>
               <w:rPr>
@@ -958,13 +886,13 @@
               <w:szCs w:val="22"/>
             </w:rPr>
           </w:pPr>
-          <w:hyperlink w:anchor="_Toc99644286" w:history="1">
+          <w:hyperlink w:anchor="_Toc100059074" w:history="1">
             <w:r>
               <w:rPr>
                 <w:rStyle w:val="Hyperlink"/>
                 <w:noProof/>
               </w:rPr>
-              <w:t>RF 09 – Editar Perfil</w:t>
+              <w:t>RF 08 – Editar Perfil</w:t>
             </w:r>
             <w:r>
               <w:rPr>
@@ -985,7 +913,7 @@
                 <w:noProof/>
                 <w:webHidden/>
               </w:rPr>
-              <w:instrText xml:space="preserve"> PAGEREF _Toc99644286 \h </w:instrText>
+              <w:instrText xml:space="preserve"> PAGEREF _Toc100059074 \h </w:instrText>
             </w:r>
             <w:r>
               <w:rPr>
@@ -1030,13 +958,13 @@
               <w:szCs w:val="22"/>
             </w:rPr>
           </w:pPr>
-          <w:hyperlink w:anchor="_Toc99644287" w:history="1">
+          <w:hyperlink w:anchor="_Toc100059075" w:history="1">
             <w:r>
               <w:rPr>
                 <w:rStyle w:val="Hyperlink"/>
                 <w:noProof/>
               </w:rPr>
-              <w:t>RF 10 – Responder Questionário</w:t>
+              <w:t>RF 09 – Excluir Perfil</w:t>
             </w:r>
             <w:r>
               <w:rPr>
@@ -1057,7 +985,7 @@
                 <w:noProof/>
                 <w:webHidden/>
               </w:rPr>
-              <w:instrText xml:space="preserve"> PAGEREF _Toc99644287 \h </w:instrText>
+              <w:instrText xml:space="preserve"> PAGEREF _Toc100059075 \h </w:instrText>
             </w:r>
             <w:r>
               <w:rPr>
@@ -1102,13 +1030,13 @@
               <w:szCs w:val="22"/>
             </w:rPr>
           </w:pPr>
-          <w:hyperlink w:anchor="_Toc99644288" w:history="1">
+          <w:hyperlink w:anchor="_Toc100059076" w:history="1">
             <w:r>
               <w:rPr>
                 <w:rStyle w:val="Hyperlink"/>
                 <w:noProof/>
               </w:rPr>
-              <w:t>RF 11 – Pedir Ajuda</w:t>
+              <w:t>RF 10 – Responder Questionário</w:t>
             </w:r>
             <w:r>
               <w:rPr>
@@ -1129,7 +1057,7 @@
                 <w:noProof/>
                 <w:webHidden/>
               </w:rPr>
-              <w:instrText xml:space="preserve"> PAGEREF _Toc99644288 \h </w:instrText>
+              <w:instrText xml:space="preserve"> PAGEREF _Toc100059076 \h </w:instrText>
             </w:r>
             <w:r>
               <w:rPr>
@@ -1161,6 +1089,390 @@
           </w:hyperlink>
         </w:p>
         <w:p>
+          <w:pPr>
+            <w:pStyle w:val="Sumrio3"/>
+            <w:tabs>
+              <w:tab w:val="right" w:leader="dot" w:pos="9017"/>
+            </w:tabs>
+            <w:rPr>
+              <w:rFonts w:eastAsiaTheme="minorEastAsia"/>
+              <w:noProof/>
+              <w:color w:val="auto"/>
+              <w:sz w:val="22"/>
+              <w:szCs w:val="22"/>
+            </w:rPr>
+          </w:pPr>
+          <w:hyperlink w:anchor="_Toc100059077" w:history="1">
+            <w:r>
+              <w:rPr>
+                <w:rStyle w:val="Hyperlink"/>
+                <w:noProof/>
+              </w:rPr>
+              <w:t>RF 11 – Pedir Ajuda</w:t>
+            </w:r>
+            <w:r>
+              <w:rPr>
+                <w:noProof/>
+                <w:webHidden/>
+              </w:rPr>
+              <w:tab/>
+            </w:r>
+            <w:r>
+              <w:rPr>
+                <w:noProof/>
+                <w:webHidden/>
+              </w:rPr>
+              <w:fldChar w:fldCharType="begin"/>
+            </w:r>
+            <w:r>
+              <w:rPr>
+                <w:noProof/>
+                <w:webHidden/>
+              </w:rPr>
+              <w:instrText xml:space="preserve"> PAGEREF _Toc100059077 \h </w:instrText>
+            </w:r>
+            <w:r>
+              <w:rPr>
+                <w:noProof/>
+                <w:webHidden/>
+              </w:rPr>
+            </w:r>
+            <w:r>
+              <w:rPr>
+                <w:noProof/>
+                <w:webHidden/>
+              </w:rPr>
+              <w:fldChar w:fldCharType="separate"/>
+            </w:r>
+            <w:r>
+              <w:rPr>
+                <w:noProof/>
+                <w:webHidden/>
+              </w:rPr>
+              <w:t>5</w:t>
+            </w:r>
+            <w:r>
+              <w:rPr>
+                <w:noProof/>
+                <w:webHidden/>
+              </w:rPr>
+              <w:fldChar w:fldCharType="end"/>
+            </w:r>
+          </w:hyperlink>
+        </w:p>
+        <w:p>
+          <w:pPr>
+            <w:pStyle w:val="Sumrio3"/>
+            <w:tabs>
+              <w:tab w:val="right" w:leader="dot" w:pos="9017"/>
+            </w:tabs>
+            <w:rPr>
+              <w:rFonts w:eastAsiaTheme="minorEastAsia"/>
+              <w:noProof/>
+              <w:color w:val="auto"/>
+              <w:sz w:val="22"/>
+              <w:szCs w:val="22"/>
+            </w:rPr>
+          </w:pPr>
+          <w:hyperlink w:anchor="_Toc100059078" w:history="1">
+            <w:r>
+              <w:rPr>
+                <w:rStyle w:val="Hyperlink"/>
+                <w:noProof/>
+              </w:rPr>
+              <w:t>RF 12 – Visualizar resultado</w:t>
+            </w:r>
+            <w:r>
+              <w:rPr>
+                <w:noProof/>
+                <w:webHidden/>
+              </w:rPr>
+              <w:tab/>
+            </w:r>
+            <w:r>
+              <w:rPr>
+                <w:noProof/>
+                <w:webHidden/>
+              </w:rPr>
+              <w:fldChar w:fldCharType="begin"/>
+            </w:r>
+            <w:r>
+              <w:rPr>
+                <w:noProof/>
+                <w:webHidden/>
+              </w:rPr>
+              <w:instrText xml:space="preserve"> PAGEREF _Toc100059078 \h </w:instrText>
+            </w:r>
+            <w:r>
+              <w:rPr>
+                <w:noProof/>
+                <w:webHidden/>
+              </w:rPr>
+            </w:r>
+            <w:r>
+              <w:rPr>
+                <w:noProof/>
+                <w:webHidden/>
+              </w:rPr>
+              <w:fldChar w:fldCharType="separate"/>
+            </w:r>
+            <w:r>
+              <w:rPr>
+                <w:noProof/>
+                <w:webHidden/>
+              </w:rPr>
+              <w:t>5</w:t>
+            </w:r>
+            <w:r>
+              <w:rPr>
+                <w:noProof/>
+                <w:webHidden/>
+              </w:rPr>
+              <w:fldChar w:fldCharType="end"/>
+            </w:r>
+          </w:hyperlink>
+        </w:p>
+        <w:p>
+          <w:pPr>
+            <w:pStyle w:val="Sumrio2"/>
+            <w:tabs>
+              <w:tab w:val="left" w:pos="660"/>
+              <w:tab w:val="right" w:leader="dot" w:pos="9017"/>
+            </w:tabs>
+            <w:rPr>
+              <w:rFonts w:eastAsiaTheme="minorEastAsia"/>
+              <w:noProof/>
+              <w:color w:val="auto"/>
+              <w:sz w:val="22"/>
+              <w:szCs w:val="22"/>
+            </w:rPr>
+          </w:pPr>
+          <w:hyperlink w:anchor="_Toc100059079" w:history="1">
+            <w:r>
+              <w:rPr>
+                <w:rStyle w:val="Hyperlink"/>
+                <w:noProof/>
+              </w:rPr>
+              <w:t>4.</w:t>
+            </w:r>
+            <w:r>
+              <w:rPr>
+                <w:rFonts w:eastAsiaTheme="minorEastAsia"/>
+                <w:noProof/>
+                <w:color w:val="auto"/>
+                <w:sz w:val="22"/>
+                <w:szCs w:val="22"/>
+              </w:rPr>
+              <w:tab/>
+            </w:r>
+            <w:r>
+              <w:rPr>
+                <w:rStyle w:val="Hyperlink"/>
+                <w:noProof/>
+              </w:rPr>
+              <w:t>Módulo Pesquisa</w:t>
+            </w:r>
+            <w:r>
+              <w:rPr>
+                <w:noProof/>
+                <w:webHidden/>
+              </w:rPr>
+              <w:tab/>
+            </w:r>
+            <w:r>
+              <w:rPr>
+                <w:noProof/>
+                <w:webHidden/>
+              </w:rPr>
+              <w:fldChar w:fldCharType="begin"/>
+            </w:r>
+            <w:r>
+              <w:rPr>
+                <w:noProof/>
+                <w:webHidden/>
+              </w:rPr>
+              <w:instrText xml:space="preserve"> PAGEREF _Toc100059079 \h </w:instrText>
+            </w:r>
+            <w:r>
+              <w:rPr>
+                <w:noProof/>
+                <w:webHidden/>
+              </w:rPr>
+            </w:r>
+            <w:r>
+              <w:rPr>
+                <w:noProof/>
+                <w:webHidden/>
+              </w:rPr>
+              <w:fldChar w:fldCharType="separate"/>
+            </w:r>
+            <w:r>
+              <w:rPr>
+                <w:noProof/>
+                <w:webHidden/>
+              </w:rPr>
+              <w:t>6</w:t>
+            </w:r>
+            <w:r>
+              <w:rPr>
+                <w:noProof/>
+                <w:webHidden/>
+              </w:rPr>
+              <w:fldChar w:fldCharType="end"/>
+            </w:r>
+          </w:hyperlink>
+        </w:p>
+        <w:p>
+          <w:pPr>
+            <w:pStyle w:val="Sumrio3"/>
+            <w:tabs>
+              <w:tab w:val="right" w:leader="dot" w:pos="9017"/>
+            </w:tabs>
+            <w:rPr>
+              <w:rFonts w:eastAsiaTheme="minorEastAsia"/>
+              <w:noProof/>
+              <w:color w:val="auto"/>
+              <w:sz w:val="22"/>
+              <w:szCs w:val="22"/>
+            </w:rPr>
+          </w:pPr>
+          <w:hyperlink w:anchor="_Toc100059080" w:history="1">
+            <w:r>
+              <w:rPr>
+                <w:rStyle w:val="Hyperlink"/>
+                <w:noProof/>
+              </w:rPr>
+              <w:t>RF 13 – Pesquisar Colaborador</w:t>
+            </w:r>
+            <w:r>
+              <w:rPr>
+                <w:noProof/>
+                <w:webHidden/>
+              </w:rPr>
+              <w:tab/>
+            </w:r>
+            <w:r>
+              <w:rPr>
+                <w:noProof/>
+                <w:webHidden/>
+              </w:rPr>
+              <w:fldChar w:fldCharType="begin"/>
+            </w:r>
+            <w:r>
+              <w:rPr>
+                <w:noProof/>
+                <w:webHidden/>
+              </w:rPr>
+              <w:instrText xml:space="preserve"> PAGEREF _Toc100059080 \h </w:instrText>
+            </w:r>
+            <w:r>
+              <w:rPr>
+                <w:noProof/>
+                <w:webHidden/>
+              </w:rPr>
+            </w:r>
+            <w:r>
+              <w:rPr>
+                <w:noProof/>
+                <w:webHidden/>
+              </w:rPr>
+              <w:fldChar w:fldCharType="separate"/>
+            </w:r>
+            <w:r>
+              <w:rPr>
+                <w:noProof/>
+                <w:webHidden/>
+              </w:rPr>
+              <w:t>6</w:t>
+            </w:r>
+            <w:r>
+              <w:rPr>
+                <w:noProof/>
+                <w:webHidden/>
+              </w:rPr>
+              <w:fldChar w:fldCharType="end"/>
+            </w:r>
+          </w:hyperlink>
+        </w:p>
+        <w:p>
+          <w:pPr>
+            <w:pStyle w:val="Sumrio3"/>
+            <w:tabs>
+              <w:tab w:val="right" w:leader="dot" w:pos="9017"/>
+            </w:tabs>
+            <w:rPr>
+              <w:rFonts w:eastAsiaTheme="minorEastAsia"/>
+              <w:noProof/>
+              <w:color w:val="auto"/>
+              <w:sz w:val="22"/>
+              <w:szCs w:val="22"/>
+            </w:rPr>
+          </w:pPr>
+          <w:hyperlink w:anchor="_Toc100059081" w:history="1">
+            <w:r>
+              <w:rPr>
+                <w:rStyle w:val="Hyperlink"/>
+                <w:noProof/>
+              </w:rPr>
+              <w:t>RF 14 – Pesquisar Avaliação</w:t>
+            </w:r>
+            <w:r>
+              <w:rPr>
+                <w:noProof/>
+                <w:webHidden/>
+              </w:rPr>
+              <w:tab/>
+            </w:r>
+            <w:r>
+              <w:rPr>
+                <w:noProof/>
+                <w:webHidden/>
+              </w:rPr>
+              <w:fldChar w:fldCharType="begin"/>
+            </w:r>
+            <w:r>
+              <w:rPr>
+                <w:noProof/>
+                <w:webHidden/>
+              </w:rPr>
+              <w:instrText xml:space="preserve"> PAGEREF _Toc100059081 \h </w:instrText>
+            </w:r>
+            <w:r>
+              <w:rPr>
+                <w:noProof/>
+                <w:webHidden/>
+              </w:rPr>
+            </w:r>
+            <w:r>
+              <w:rPr>
+                <w:noProof/>
+                <w:webHidden/>
+              </w:rPr>
+              <w:fldChar w:fldCharType="separate"/>
+            </w:r>
+            <w:r>
+              <w:rPr>
+                <w:noProof/>
+                <w:webHidden/>
+              </w:rPr>
+              <w:t>6</w:t>
+            </w:r>
+            <w:r>
+              <w:rPr>
+                <w:noProof/>
+                <w:webHidden/>
+              </w:rPr>
+              <w:fldChar w:fldCharType="end"/>
+            </w:r>
+          </w:hyperlink>
+        </w:p>
+        <w:p>
+          <w:pPr>
+            <w:pStyle w:val="Sumrio3"/>
+            <w:tabs>
+              <w:tab w:val="right" w:leader="dot" w:pos="9017"/>
+            </w:tabs>
+          </w:pPr>
           <w:r>
             <w:rPr>
               <w:b/>
@@ -1169,6 +1481,7 @@
             <w:fldChar w:fldCharType="end"/>
           </w:r>
         </w:p>
+        <w:p/>
       </w:sdtContent>
     </w:sdt>
     <w:p>
@@ -1189,7 +1502,7 @@
       <w:pPr>
         <w:pStyle w:val="Ttulo2"/>
       </w:pPr>
-      <w:bookmarkStart w:id="0" w:name="_Toc99644275"/>
+      <w:bookmarkStart w:id="0" w:name="_Toc100059064"/>
       <w:r>
         <w:lastRenderedPageBreak/>
         <w:t xml:space="preserve">Módulo </w:t>
@@ -1230,10 +1543,23 @@
     </w:p>
     <w:p>
       <w:pPr>
+        <w:pStyle w:val="NormalWeb"/>
+        <w:shd w:val="clear" w:color="auto" w:fill="FFFFFF"/>
+        <w:spacing w:before="0" w:beforeAutospacing="0" w:after="0" w:afterAutospacing="0" w:line="360" w:lineRule="auto"/>
+        <w:jc w:val="both"/>
+        <w:rPr>
+          <w:rFonts w:ascii="Arial" w:hAnsi="Arial" w:cs="Arial"/>
+          <w:sz w:val="22"/>
+          <w:szCs w:val="22"/>
+        </w:rPr>
+      </w:pPr>
+    </w:p>
+    <w:p>
+      <w:pPr>
         <w:pStyle w:val="Ttulo3"/>
         <w:ind w:left="360"/>
       </w:pPr>
-      <w:bookmarkStart w:id="1" w:name="_Toc99644276"/>
+      <w:bookmarkStart w:id="1" w:name="_Toc100059065"/>
       <w:r>
         <w:t xml:space="preserve">RF </w:t>
       </w:r>
@@ -1244,7 +1570,13 @@
         <w:t xml:space="preserve"> – </w:t>
       </w:r>
       <w:r>
-        <w:t>Cadastrar-se</w:t>
+        <w:t>Cadastrar</w:t>
+      </w:r>
+      <w:r>
+        <w:t xml:space="preserve"> </w:t>
+      </w:r>
+      <w:r>
+        <w:t>Organização</w:t>
       </w:r>
       <w:bookmarkEnd w:id="1"/>
     </w:p>
@@ -1272,11 +1604,300 @@
       <w:r>
         <w:rPr>
           <w:rFonts w:asciiTheme="minorHAnsi" w:hAnsiTheme="minorHAnsi" w:cstheme="minorHAnsi"/>
+          <w:sz w:val="22"/>
+          <w:szCs w:val="22"/>
+        </w:rPr>
+        <w:t>Este requisito refere-se à funcionalidade</w:t>
+      </w:r>
+      <w:r>
+        <w:rPr>
+          <w:rFonts w:asciiTheme="minorHAnsi" w:hAnsiTheme="minorHAnsi" w:cstheme="minorHAnsi"/>
+          <w:sz w:val="22"/>
+          <w:szCs w:val="22"/>
+        </w:rPr>
+        <w:t xml:space="preserve"> de cadastro de uma organização, para que se vincule os colaboradores.</w:t>
+      </w:r>
+    </w:p>
+    <w:p>
+      <w:pPr>
+        <w:pStyle w:val="NormalWeb"/>
+        <w:shd w:val="clear" w:color="auto" w:fill="FFFFFF"/>
+        <w:spacing w:before="0" w:beforeAutospacing="0" w:after="0" w:afterAutospacing="0" w:line="360" w:lineRule="auto"/>
+        <w:ind w:firstLine="360"/>
+        <w:jc w:val="both"/>
+        <w:rPr>
+          <w:rFonts w:asciiTheme="minorHAnsi" w:hAnsiTheme="minorHAnsi" w:cstheme="minorHAnsi"/>
+          <w:sz w:val="22"/>
+          <w:szCs w:val="22"/>
+        </w:rPr>
+      </w:pPr>
+      <w:r>
+        <w:rPr>
+          <w:rFonts w:asciiTheme="minorHAnsi" w:hAnsiTheme="minorHAnsi" w:cstheme="minorHAnsi"/>
+          <w:sz w:val="22"/>
+          <w:szCs w:val="22"/>
+        </w:rPr>
+        <w:t>Para o cadastro no sistema deve-se informar</w:t>
+      </w:r>
+      <w:r>
+        <w:rPr>
+          <w:rFonts w:asciiTheme="minorHAnsi" w:hAnsiTheme="minorHAnsi" w:cstheme="minorHAnsi"/>
+          <w:sz w:val="22"/>
+          <w:szCs w:val="22"/>
+        </w:rPr>
+        <w:t>:</w:t>
+      </w:r>
+    </w:p>
+    <w:p>
+      <w:pPr>
+        <w:pStyle w:val="NormalWeb"/>
+        <w:shd w:val="clear" w:color="auto" w:fill="FFFFFF"/>
+        <w:spacing w:before="0" w:beforeAutospacing="0" w:after="0" w:afterAutospacing="0" w:line="360" w:lineRule="auto"/>
+        <w:ind w:firstLine="360"/>
+        <w:jc w:val="both"/>
+        <w:rPr>
+          <w:rFonts w:asciiTheme="minorHAnsi" w:hAnsiTheme="minorHAnsi" w:cstheme="minorHAnsi"/>
+          <w:sz w:val="22"/>
+          <w:szCs w:val="22"/>
+        </w:rPr>
+      </w:pPr>
+      <w:r>
+        <w:rPr>
+          <w:rFonts w:asciiTheme="minorHAnsi" w:hAnsiTheme="minorHAnsi" w:cstheme="minorHAnsi"/>
+          <w:sz w:val="22"/>
+          <w:szCs w:val="22"/>
+        </w:rPr>
+        <w:t xml:space="preserve">      -Nome da organização</w:t>
+      </w:r>
+    </w:p>
+    <w:p>
+      <w:pPr>
+        <w:pStyle w:val="NormalWeb"/>
+        <w:shd w:val="clear" w:color="auto" w:fill="FFFFFF"/>
+        <w:spacing w:before="0" w:beforeAutospacing="0" w:after="0" w:afterAutospacing="0" w:line="360" w:lineRule="auto"/>
+        <w:ind w:firstLine="360"/>
+        <w:jc w:val="both"/>
+        <w:rPr>
+          <w:rFonts w:asciiTheme="minorHAnsi" w:hAnsiTheme="minorHAnsi" w:cstheme="minorHAnsi"/>
+          <w:sz w:val="22"/>
+          <w:szCs w:val="22"/>
+        </w:rPr>
+      </w:pPr>
+      <w:r>
+        <w:rPr>
+          <w:rFonts w:asciiTheme="minorHAnsi" w:hAnsiTheme="minorHAnsi" w:cstheme="minorHAnsi"/>
+          <w:sz w:val="22"/>
+          <w:szCs w:val="22"/>
+        </w:rPr>
+        <w:tab/>
+        <w:t>- CNPJ</w:t>
+      </w:r>
+    </w:p>
+    <w:p>
+      <w:pPr>
+        <w:pStyle w:val="NormalWeb"/>
+        <w:shd w:val="clear" w:color="auto" w:fill="FFFFFF"/>
+        <w:spacing w:before="0" w:beforeAutospacing="0" w:after="0" w:afterAutospacing="0" w:line="360" w:lineRule="auto"/>
+        <w:ind w:firstLine="360"/>
+        <w:jc w:val="both"/>
+        <w:rPr>
+          <w:rFonts w:asciiTheme="minorHAnsi" w:hAnsiTheme="minorHAnsi" w:cstheme="minorHAnsi"/>
+          <w:sz w:val="22"/>
+          <w:szCs w:val="22"/>
+        </w:rPr>
+      </w:pPr>
+      <w:r>
+        <w:rPr>
+          <w:rFonts w:asciiTheme="minorHAnsi" w:hAnsiTheme="minorHAnsi" w:cstheme="minorHAnsi"/>
+          <w:sz w:val="22"/>
+          <w:szCs w:val="22"/>
+        </w:rPr>
+        <w:tab/>
+        <w:t>-Setores ou equipes que compõe a organização</w:t>
+      </w:r>
+    </w:p>
+    <w:p>
+      <w:pPr>
+        <w:pStyle w:val="NormalWeb"/>
+        <w:shd w:val="clear" w:color="auto" w:fill="FFFFFF"/>
+        <w:spacing w:before="0" w:beforeAutospacing="0" w:after="0" w:afterAutospacing="0" w:line="360" w:lineRule="auto"/>
+        <w:ind w:firstLine="360"/>
+        <w:jc w:val="both"/>
+        <w:rPr>
+          <w:rFonts w:asciiTheme="minorHAnsi" w:hAnsiTheme="minorHAnsi" w:cstheme="minorHAnsi"/>
+          <w:sz w:val="22"/>
+          <w:szCs w:val="22"/>
+        </w:rPr>
+      </w:pPr>
+      <w:r>
+        <w:rPr>
+          <w:rFonts w:asciiTheme="minorHAnsi" w:hAnsiTheme="minorHAnsi" w:cstheme="minorHAnsi"/>
+          <w:sz w:val="22"/>
+          <w:szCs w:val="22"/>
+        </w:rPr>
+        <w:t xml:space="preserve">      Os setores serão disponibilizados no cadastro de colaborador</w:t>
+      </w:r>
+      <w:r>
+        <w:rPr>
+          <w:rFonts w:asciiTheme="minorHAnsi" w:hAnsiTheme="minorHAnsi" w:cstheme="minorHAnsi"/>
+          <w:sz w:val="22"/>
+          <w:szCs w:val="22"/>
+        </w:rPr>
+        <w:t xml:space="preserve"> (RF 02)</w:t>
+      </w:r>
+      <w:r>
+        <w:rPr>
+          <w:rFonts w:asciiTheme="minorHAnsi" w:hAnsiTheme="minorHAnsi" w:cstheme="minorHAnsi"/>
+          <w:sz w:val="22"/>
+          <w:szCs w:val="22"/>
+        </w:rPr>
+        <w:t xml:space="preserve"> para que cada colaborador selecione em qual equipe atua na organização.</w:t>
+      </w:r>
+    </w:p>
+    <w:p>
+      <w:pPr>
+        <w:pStyle w:val="NormalWeb"/>
+        <w:shd w:val="clear" w:color="auto" w:fill="FFFFFF"/>
+        <w:spacing w:before="0" w:beforeAutospacing="0" w:after="0" w:afterAutospacing="0" w:line="360" w:lineRule="auto"/>
+        <w:ind w:firstLine="360"/>
+        <w:jc w:val="both"/>
+        <w:rPr>
+          <w:rFonts w:asciiTheme="minorHAnsi" w:hAnsiTheme="minorHAnsi" w:cstheme="minorHAnsi"/>
+          <w:sz w:val="22"/>
+          <w:szCs w:val="22"/>
+        </w:rPr>
+      </w:pPr>
+      <w:r>
+        <w:rPr>
+          <w:rFonts w:asciiTheme="minorHAnsi" w:hAnsiTheme="minorHAnsi" w:cstheme="minorHAnsi"/>
+          <w:sz w:val="22"/>
+          <w:szCs w:val="22"/>
+        </w:rPr>
+        <w:t>Em caso de a organização abandonar o serviço o sistema deve excluir a empresa cadastrada após exclusão de todos os colaboradores.</w:t>
+      </w:r>
+    </w:p>
+    <w:p>
+      <w:pPr>
+        <w:pStyle w:val="NormalWeb"/>
+        <w:shd w:val="clear" w:color="auto" w:fill="FFFFFF"/>
+        <w:spacing w:before="0" w:beforeAutospacing="0" w:after="0" w:afterAutospacing="0" w:line="360" w:lineRule="auto"/>
+        <w:ind w:firstLine="360"/>
+        <w:jc w:val="both"/>
+        <w:rPr>
+          <w:rFonts w:asciiTheme="minorHAnsi" w:hAnsiTheme="minorHAnsi" w:cstheme="minorHAnsi"/>
+          <w:sz w:val="22"/>
+          <w:szCs w:val="22"/>
+        </w:rPr>
+      </w:pPr>
+    </w:p>
+    <w:p>
+      <w:pPr>
+        <w:pStyle w:val="NormalWeb"/>
+        <w:shd w:val="clear" w:color="auto" w:fill="FFFFFF"/>
+        <w:spacing w:before="0" w:beforeAutospacing="0" w:after="0" w:afterAutospacing="0" w:line="360" w:lineRule="auto"/>
+        <w:ind w:firstLine="360"/>
+        <w:jc w:val="both"/>
+        <w:rPr>
+          <w:rFonts w:asciiTheme="minorHAnsi" w:hAnsiTheme="minorHAnsi" w:cstheme="minorHAnsi"/>
+          <w:sz w:val="22"/>
+          <w:szCs w:val="22"/>
+        </w:rPr>
+      </w:pPr>
+      <w:r>
+        <w:rPr>
+          <w:rFonts w:asciiTheme="minorHAnsi" w:hAnsiTheme="minorHAnsi" w:cstheme="minorHAnsi"/>
+          <w:sz w:val="22"/>
+          <w:szCs w:val="22"/>
+        </w:rPr>
+        <w:t>Prioridade: Essencial</w:t>
+      </w:r>
+    </w:p>
+    <w:p>
+      <w:pPr>
+        <w:pStyle w:val="NormalWeb"/>
+        <w:shd w:val="clear" w:color="auto" w:fill="FFFFFF"/>
+        <w:spacing w:before="0" w:beforeAutospacing="0" w:after="0" w:afterAutospacing="0" w:line="360" w:lineRule="auto"/>
+        <w:jc w:val="both"/>
+        <w:rPr>
+          <w:rFonts w:ascii="Arial" w:hAnsi="Arial" w:cs="Arial"/>
+          <w:sz w:val="22"/>
+          <w:szCs w:val="22"/>
+        </w:rPr>
+      </w:pPr>
+    </w:p>
+    <w:p>
+      <w:pPr>
+        <w:pStyle w:val="Ttulo3"/>
+        <w:ind w:left="360"/>
+      </w:pPr>
+      <w:bookmarkStart w:id="2" w:name="_Toc100059066"/>
+      <w:r>
+        <w:t xml:space="preserve">RF </w:t>
+      </w:r>
+      <w:r>
+        <w:t>0</w:t>
+      </w:r>
+      <w:r>
+        <w:t>2</w:t>
+      </w:r>
+      <w:r>
+        <w:t xml:space="preserve"> – </w:t>
+      </w:r>
+      <w:r>
+        <w:t>Cadastrar</w:t>
+      </w:r>
+      <w:r>
+        <w:t xml:space="preserve"> Colaborador</w:t>
+      </w:r>
+      <w:bookmarkEnd w:id="2"/>
+    </w:p>
+    <w:p>
+      <w:pPr>
+        <w:pStyle w:val="NormalWeb"/>
+        <w:shd w:val="clear" w:color="auto" w:fill="FFFFFF"/>
+        <w:spacing w:before="0" w:beforeAutospacing="0" w:after="0" w:afterAutospacing="0" w:line="360" w:lineRule="auto"/>
+        <w:ind w:firstLine="360"/>
+        <w:jc w:val="both"/>
+        <w:rPr>
+          <w:rFonts w:asciiTheme="minorHAnsi" w:hAnsiTheme="minorHAnsi" w:cstheme="minorHAnsi"/>
+          <w:sz w:val="22"/>
+          <w:szCs w:val="22"/>
+        </w:rPr>
+      </w:pPr>
+      <w:r>
+        <w:rPr>
+          <w:rFonts w:asciiTheme="minorHAnsi" w:hAnsiTheme="minorHAnsi" w:cstheme="minorHAnsi"/>
+          <w:sz w:val="22"/>
+          <w:szCs w:val="22"/>
+        </w:rPr>
+        <w:t xml:space="preserve">Descrição: </w:t>
+      </w:r>
+      <w:r>
+        <w:rPr>
+          <w:rFonts w:asciiTheme="minorHAnsi" w:hAnsiTheme="minorHAnsi" w:cstheme="minorHAnsi"/>
           <w:color w:val="000000"/>
           <w:sz w:val="22"/>
           <w:szCs w:val="22"/>
         </w:rPr>
-        <w:t>Este requisito refere-se à funcionalidade para que o avaliador, avaliado e líder possa se cadastrar no sistema.</w:t>
+        <w:t>Este requisito refere-se à funcionalidade para que o avaliador</w:t>
+      </w:r>
+      <w:r>
+        <w:rPr>
+          <w:rFonts w:asciiTheme="minorHAnsi" w:hAnsiTheme="minorHAnsi" w:cstheme="minorHAnsi"/>
+          <w:color w:val="000000"/>
+          <w:sz w:val="22"/>
+          <w:szCs w:val="22"/>
+        </w:rPr>
+        <w:t xml:space="preserve"> e colaborador</w:t>
+      </w:r>
+      <w:r>
+        <w:rPr>
+          <w:rFonts w:asciiTheme="minorHAnsi" w:hAnsiTheme="minorHAnsi" w:cstheme="minorHAnsi"/>
+          <w:color w:val="000000"/>
+          <w:sz w:val="22"/>
+          <w:szCs w:val="22"/>
+        </w:rPr>
+        <w:t xml:space="preserve"> possa se cadastrar no sistema.</w:t>
       </w:r>
     </w:p>
     <w:p>
@@ -1364,7 +1985,25 @@
           <w:sz w:val="22"/>
           <w:szCs w:val="22"/>
         </w:rPr>
-        <w:t>O cadastro pode ser excluído pelo líder ou gerente de rh, caso o funcionário não faça mais parte da organização. </w:t>
+        <w:t xml:space="preserve">O cadastro pode ser excluído </w:t>
+      </w:r>
+      <w:r>
+        <w:rPr>
+          <w:rFonts w:asciiTheme="minorHAnsi" w:hAnsiTheme="minorHAnsi" w:cstheme="minorHAnsi"/>
+          <w:color w:val="000000"/>
+          <w:sz w:val="22"/>
+          <w:szCs w:val="22"/>
+        </w:rPr>
+        <w:t>pelo avaliador</w:t>
+      </w:r>
+      <w:r>
+        <w:rPr>
+          <w:rFonts w:asciiTheme="minorHAnsi" w:hAnsiTheme="minorHAnsi" w:cstheme="minorHAnsi"/>
+          <w:color w:val="000000"/>
+          <w:sz w:val="22"/>
+          <w:szCs w:val="22"/>
+        </w:rPr>
+        <w:t>, caso o funcionário não faça mais parte da organização. </w:t>
       </w:r>
     </w:p>
     <w:p>
@@ -1475,6 +2114,7 @@
           <w:color w:val="000000"/>
           <w:sz w:val="22"/>
           <w:szCs w:val="22"/>
+          <w:u w:val="single"/>
         </w:rPr>
       </w:pPr>
       <w:r>
@@ -1528,19 +2168,12 @@
       <w:r>
         <w:rPr>
           <w:rFonts w:asciiTheme="minorHAnsi" w:hAnsiTheme="minorHAnsi" w:cstheme="minorHAnsi"/>
-          <w:sz w:val="22"/>
-          <w:szCs w:val="22"/>
-        </w:rPr>
-        <w:t>No caso de criação de perfil de líder ou avaliador deve ser requisitado uma senha para que seja criado que por padrão deve ser ‘admin’ e pode ser redefinida</w:t>
-      </w:r>
-      <w:r>
-        <w:rPr>
-          <w:rFonts w:asciiTheme="minorHAnsi" w:hAnsiTheme="minorHAnsi" w:cstheme="minorHAnsi"/>
           <w:color w:val="000000"/>
           <w:sz w:val="22"/>
           <w:szCs w:val="22"/>
         </w:rPr>
-        <w:t>.</w:t>
+        <w:lastRenderedPageBreak/>
+        <w:t>-Organização cadastrada no sistema</w:t>
       </w:r>
     </w:p>
     <w:p>
@@ -1564,7 +2197,114 @@
           <w:sz w:val="22"/>
           <w:szCs w:val="22"/>
         </w:rPr>
-        <w:t>Uma vez cadastrado, permite-se o login (RF 02).</w:t>
+        <w:t>-Equipe da organização</w:t>
+      </w:r>
+    </w:p>
+    <w:p>
+      <w:pPr>
+        <w:pStyle w:val="NormalWeb"/>
+        <w:shd w:val="clear" w:color="auto" w:fill="FFFFFF"/>
+        <w:spacing w:before="0" w:beforeAutospacing="0" w:after="136" w:afterAutospacing="0" w:line="360" w:lineRule="auto"/>
+        <w:ind w:firstLine="851"/>
+        <w:jc w:val="both"/>
+        <w:rPr>
+          <w:rFonts w:asciiTheme="minorHAnsi" w:hAnsiTheme="minorHAnsi" w:cstheme="minorHAnsi"/>
+          <w:color w:val="000000"/>
+          <w:sz w:val="22"/>
+          <w:szCs w:val="22"/>
+        </w:rPr>
+      </w:pPr>
+      <w:r>
+        <w:rPr>
+          <w:rFonts w:asciiTheme="minorHAnsi" w:hAnsiTheme="minorHAnsi" w:cstheme="minorHAnsi"/>
+          <w:sz w:val="22"/>
+          <w:szCs w:val="22"/>
+        </w:rPr>
+        <w:t xml:space="preserve">No caso de criação de </w:t>
+      </w:r>
+      <w:r>
+        <w:rPr>
+          <w:rFonts w:asciiTheme="minorHAnsi" w:hAnsiTheme="minorHAnsi" w:cstheme="minorHAnsi"/>
+          <w:sz w:val="22"/>
+          <w:szCs w:val="22"/>
+        </w:rPr>
+        <w:t>perfil avaliador</w:t>
+      </w:r>
+      <w:r>
+        <w:rPr>
+          <w:rFonts w:asciiTheme="minorHAnsi" w:hAnsiTheme="minorHAnsi" w:cstheme="minorHAnsi"/>
+          <w:sz w:val="22"/>
+          <w:szCs w:val="22"/>
+        </w:rPr>
+        <w:t xml:space="preserve"> deve ser requisitado uma senha para que seja criado que por padrão deve ser ‘admin’ e pode ser </w:t>
+      </w:r>
+      <w:r>
+        <w:rPr>
+          <w:rFonts w:asciiTheme="minorHAnsi" w:hAnsiTheme="minorHAnsi" w:cstheme="minorHAnsi"/>
+          <w:sz w:val="22"/>
+          <w:szCs w:val="22"/>
+        </w:rPr>
+        <w:t>redefinida</w:t>
+      </w:r>
+      <w:r>
+        <w:rPr>
+          <w:rFonts w:asciiTheme="minorHAnsi" w:hAnsiTheme="minorHAnsi" w:cstheme="minorHAnsi"/>
+          <w:color w:val="000000"/>
+          <w:sz w:val="22"/>
+          <w:szCs w:val="22"/>
+        </w:rPr>
+        <w:t>.</w:t>
+      </w:r>
+      <w:r>
+        <w:rPr>
+          <w:rFonts w:asciiTheme="minorHAnsi" w:hAnsiTheme="minorHAnsi" w:cstheme="minorHAnsi"/>
+          <w:color w:val="000000"/>
+          <w:sz w:val="22"/>
+          <w:szCs w:val="22"/>
+        </w:rPr>
+        <w:t xml:space="preserve"> *</w:t>
+      </w:r>
+    </w:p>
+    <w:p>
+      <w:pPr>
+        <w:pStyle w:val="NormalWeb"/>
+        <w:shd w:val="clear" w:color="auto" w:fill="FFFFFF"/>
+        <w:spacing w:before="0" w:beforeAutospacing="0" w:after="136" w:afterAutospacing="0" w:line="360" w:lineRule="auto"/>
+        <w:ind w:firstLine="851"/>
+        <w:jc w:val="both"/>
+        <w:rPr>
+          <w:rFonts w:asciiTheme="minorHAnsi" w:hAnsiTheme="minorHAnsi" w:cstheme="minorHAnsi"/>
+          <w:color w:val="000000"/>
+          <w:sz w:val="22"/>
+          <w:szCs w:val="22"/>
+        </w:rPr>
+      </w:pPr>
+      <w:r>
+        <w:rPr>
+          <w:rFonts w:asciiTheme="minorHAnsi" w:hAnsiTheme="minorHAnsi" w:cstheme="minorHAnsi"/>
+          <w:color w:val="000000"/>
+          <w:sz w:val="22"/>
+          <w:szCs w:val="22"/>
+        </w:rPr>
+        <w:t>Uma vez cadastrado, permite-se o login (RF 0</w:t>
+      </w:r>
+      <w:r>
+        <w:rPr>
+          <w:rFonts w:asciiTheme="minorHAnsi" w:hAnsiTheme="minorHAnsi" w:cstheme="minorHAnsi"/>
+          <w:color w:val="000000"/>
+          <w:sz w:val="22"/>
+          <w:szCs w:val="22"/>
+        </w:rPr>
+        <w:t>3</w:t>
+      </w:r>
+      <w:r>
+        <w:rPr>
+          <w:rFonts w:asciiTheme="minorHAnsi" w:hAnsiTheme="minorHAnsi" w:cstheme="minorHAnsi"/>
+          <w:color w:val="000000"/>
+          <w:sz w:val="22"/>
+          <w:szCs w:val="22"/>
+        </w:rPr>
+        <w:t>).</w:t>
       </w:r>
     </w:p>
     <w:p>
@@ -1601,12 +2341,15 @@
         <w:pStyle w:val="Ttulo3"/>
         <w:ind w:left="360"/>
       </w:pPr>
-      <w:bookmarkStart w:id="2" w:name="_Toc99644277"/>
+      <w:bookmarkStart w:id="3" w:name="_Toc100059067"/>
       <w:r>
         <w:t xml:space="preserve">RF </w:t>
       </w:r>
       <w:r>
-        <w:t>02</w:t>
+        <w:t>0</w:t>
+      </w:r>
+      <w:r>
+        <w:t>3</w:t>
       </w:r>
       <w:r>
         <w:t xml:space="preserve"> – </w:t>
@@ -1614,7 +2357,7 @@
       <w:r>
         <w:t>Login</w:t>
       </w:r>
-      <w:bookmarkEnd w:id="2"/>
+      <w:bookmarkEnd w:id="3"/>
     </w:p>
     <w:p>
       <w:pPr>
@@ -1642,7 +2385,25 @@
           <w:sz w:val="22"/>
           <w:szCs w:val="22"/>
         </w:rPr>
-        <w:t xml:space="preserve">Este requisito refere-se à funcionalidade de acesso ao sistema pelo usuário previamente cadastrado (RF 01). </w:t>
+        <w:t>Este requisito refere-se à funcionalidade de acesso ao sistema pelo usuário previamente cadastrado (RF 0</w:t>
+      </w:r>
+      <w:r>
+        <w:rPr>
+          <w:rFonts w:cs="Arial"/>
+          <w:color w:val="auto"/>
+          <w:sz w:val="22"/>
+          <w:szCs w:val="22"/>
+        </w:rPr>
+        <w:t>2</w:t>
+      </w:r>
+      <w:r>
+        <w:rPr>
+          <w:rFonts w:cs="Arial"/>
+          <w:color w:val="auto"/>
+          <w:sz w:val="22"/>
+          <w:szCs w:val="22"/>
+        </w:rPr>
+        <w:t xml:space="preserve">). </w:t>
       </w:r>
     </w:p>
     <w:p>
@@ -1682,7 +2443,25 @@
           <w:sz w:val="22"/>
           <w:szCs w:val="22"/>
         </w:rPr>
-        <w:t>Permite-se a recuperação de senha (RF 03).</w:t>
+        <w:t>Permite-se a recuperação de senha (RF 0</w:t>
+      </w:r>
+      <w:r>
+        <w:rPr>
+          <w:rFonts w:cs="Arial"/>
+          <w:color w:val="auto"/>
+          <w:sz w:val="22"/>
+          <w:szCs w:val="22"/>
+        </w:rPr>
+        <w:t>4</w:t>
+      </w:r>
+      <w:r>
+        <w:rPr>
+          <w:rFonts w:cs="Arial"/>
+          <w:color w:val="auto"/>
+          <w:sz w:val="22"/>
+          <w:szCs w:val="22"/>
+        </w:rPr>
+        <w:t>).</w:t>
       </w:r>
     </w:p>
     <w:p>
@@ -1702,7 +2481,25 @@
           <w:sz w:val="22"/>
           <w:szCs w:val="22"/>
         </w:rPr>
-        <w:t>Permite-se o cadastro (RF 01), caso ele ainda não seja cadastrado.</w:t>
+        <w:t>Permite-se o cadastro (RF 0</w:t>
+      </w:r>
+      <w:r>
+        <w:rPr>
+          <w:rFonts w:cs="Arial"/>
+          <w:color w:val="auto"/>
+          <w:sz w:val="22"/>
+          <w:szCs w:val="22"/>
+        </w:rPr>
+        <w:t>2</w:t>
+      </w:r>
+      <w:r>
+        <w:rPr>
+          <w:rFonts w:cs="Arial"/>
+          <w:color w:val="auto"/>
+          <w:sz w:val="22"/>
+          <w:szCs w:val="22"/>
+        </w:rPr>
+        <w:t>), caso ele ainda não seja cadastrado.</w:t>
       </w:r>
     </w:p>
     <w:p>
@@ -1745,12 +2542,15 @@
         <w:pStyle w:val="Ttulo3"/>
         <w:ind w:left="360"/>
       </w:pPr>
-      <w:bookmarkStart w:id="3" w:name="_Toc99644278"/>
+      <w:bookmarkStart w:id="4" w:name="_Toc100059068"/>
       <w:r>
         <w:t xml:space="preserve">RF </w:t>
       </w:r>
       <w:r>
-        <w:t>03</w:t>
+        <w:t>0</w:t>
+      </w:r>
+      <w:r>
+        <w:t>4</w:t>
       </w:r>
       <w:r>
         <w:t xml:space="preserve"> – </w:t>
@@ -1758,10 +2558,11 @@
       <w:r>
         <w:t>Recuperar Senha</w:t>
       </w:r>
-      <w:bookmarkEnd w:id="3"/>
-    </w:p>
-    <w:p>
-      <w:pPr>
+      <w:bookmarkEnd w:id="4"/>
+    </w:p>
+    <w:p>
+      <w:pPr>
+        <w:spacing w:line="360" w:lineRule="auto"/>
         <w:ind w:firstLine="360"/>
         <w:rPr>
           <w:rFonts w:cs="Arial"/>
@@ -1786,7 +2587,25 @@
           <w:sz w:val="22"/>
           <w:szCs w:val="22"/>
         </w:rPr>
-        <w:t>Este requisito refere-se à funcionalidade para que, um usuário, previamente cadastrado (RF 01), possa recuperar sua senha de acesso ao sistema, em caso de esquecimento.</w:t>
+        <w:t>Este requisito refere-se à funcionalidade para que, um usuário, previamente cadastrado (RF 0</w:t>
+      </w:r>
+      <w:r>
+        <w:rPr>
+          <w:rFonts w:cs="Arial"/>
+          <w:color w:val="auto"/>
+          <w:sz w:val="22"/>
+          <w:szCs w:val="22"/>
+        </w:rPr>
+        <w:t>2</w:t>
+      </w:r>
+      <w:r>
+        <w:rPr>
+          <w:rFonts w:cs="Arial"/>
+          <w:color w:val="auto"/>
+          <w:sz w:val="22"/>
+          <w:szCs w:val="22"/>
+        </w:rPr>
+        <w:t>), possa recuperar sua senha de acesso ao sistema, em caso de esquecimento.</w:t>
       </w:r>
     </w:p>
     <w:p>
@@ -1823,12 +2642,15 @@
         <w:pStyle w:val="Ttulo3"/>
         <w:ind w:left="360"/>
       </w:pPr>
-      <w:bookmarkStart w:id="4" w:name="_Toc99644279"/>
+      <w:bookmarkStart w:id="5" w:name="_Toc100059069"/>
       <w:r>
         <w:t xml:space="preserve">RF </w:t>
       </w:r>
       <w:r>
-        <w:t>04</w:t>
+        <w:t>0</w:t>
+      </w:r>
+      <w:r>
+        <w:t>5</w:t>
       </w:r>
       <w:r>
         <w:t xml:space="preserve"> – </w:t>
@@ -1836,10 +2658,11 @@
       <w:r>
         <w:t>Alterar Senha</w:t>
       </w:r>
-      <w:bookmarkEnd w:id="4"/>
-    </w:p>
-    <w:p>
-      <w:pPr>
+      <w:bookmarkEnd w:id="5"/>
+    </w:p>
+    <w:p>
+      <w:pPr>
+        <w:spacing w:line="360" w:lineRule="auto"/>
         <w:ind w:firstLine="360"/>
         <w:rPr>
           <w:rFonts w:cs="Arial"/>
@@ -1864,11 +2687,30 @@
           <w:sz w:val="22"/>
           <w:szCs w:val="22"/>
         </w:rPr>
-        <w:t xml:space="preserve">Este requisito refere-se à funcionalidade para que, um usuário, previamente cadastrado (RF 01), possa alterar sua senha de acesso, visando manter a segurança do sistema. </w:t>
-      </w:r>
-    </w:p>
-    <w:p>
-      <w:pPr>
+        <w:t>Este requisito refere-se à funcionalidade para que, um usuário, previamente cadastrado (RF 0</w:t>
+      </w:r>
+      <w:r>
+        <w:rPr>
+          <w:rFonts w:cs="Arial"/>
+          <w:color w:val="auto"/>
+          <w:sz w:val="22"/>
+          <w:szCs w:val="22"/>
+        </w:rPr>
+        <w:t>2</w:t>
+      </w:r>
+      <w:r>
+        <w:rPr>
+          <w:rFonts w:cs="Arial"/>
+          <w:color w:val="auto"/>
+          <w:sz w:val="22"/>
+          <w:szCs w:val="22"/>
+        </w:rPr>
+        <w:t xml:space="preserve">), possa alterar sua senha de acesso, visando manter a segurança do sistema. </w:t>
+      </w:r>
+    </w:p>
+    <w:p>
+      <w:pPr>
+        <w:spacing w:line="360" w:lineRule="auto"/>
         <w:ind w:firstLine="360"/>
         <w:rPr>
           <w:rFonts w:cs="Arial"/>
@@ -1889,6 +2731,7 @@
     </w:p>
     <w:p>
       <w:pPr>
+        <w:spacing w:line="360" w:lineRule="auto"/>
         <w:ind w:firstLine="360"/>
         <w:rPr>
           <w:rFonts w:cs="Arial"/>
@@ -1918,97 +2761,9 @@
     </w:p>
     <w:p>
       <w:pPr>
-        <w:pStyle w:val="Ttulo3"/>
-        <w:ind w:left="360"/>
-      </w:pPr>
-      <w:bookmarkStart w:id="5" w:name="_Toc99644280"/>
-      <w:r>
-        <w:t xml:space="preserve">RF </w:t>
-      </w:r>
-      <w:r>
-        <w:t>0</w:t>
-      </w:r>
-      <w:r>
-        <w:t>5</w:t>
-      </w:r>
-      <w:r>
-        <w:t xml:space="preserve"> – </w:t>
-      </w:r>
-      <w:r>
-        <w:t>Excluir Perfil</w:t>
-      </w:r>
-      <w:bookmarkEnd w:id="5"/>
-    </w:p>
-    <w:p>
-      <w:pPr>
-        <w:ind w:firstLine="360"/>
-        <w:rPr>
-          <w:rFonts w:cs="Arial"/>
-          <w:color w:val="auto"/>
-          <w:sz w:val="22"/>
-          <w:szCs w:val="22"/>
-        </w:rPr>
-      </w:pPr>
-      <w:r>
-        <w:rPr>
-          <w:rFonts w:cs="Arial"/>
-          <w:color w:val="auto"/>
-          <w:sz w:val="22"/>
-          <w:szCs w:val="22"/>
-        </w:rPr>
-        <w:t xml:space="preserve">Descrição: </w:t>
-      </w:r>
-      <w:r>
-        <w:rPr>
-          <w:rFonts w:cs="Arial"/>
-          <w:color w:val="auto"/>
-          <w:sz w:val="22"/>
-          <w:szCs w:val="22"/>
-        </w:rPr>
-        <w:t>Este requisito refere-se à funcionalidade de exclusão de um perfil pelo avaliador em caso de saída de algum funcionário da empresa.</w:t>
-      </w:r>
-    </w:p>
-    <w:p>
-      <w:pPr>
-        <w:ind w:firstLine="360"/>
-        <w:rPr>
-          <w:rFonts w:cs="Arial"/>
-          <w:color w:val="auto"/>
-          <w:sz w:val="22"/>
-          <w:szCs w:val="22"/>
-        </w:rPr>
-      </w:pPr>
-      <w:r>
-        <w:rPr>
-          <w:rFonts w:cs="Arial"/>
-          <w:color w:val="auto"/>
-          <w:sz w:val="22"/>
-          <w:szCs w:val="22"/>
-        </w:rPr>
-        <w:t xml:space="preserve">Prioridade: </w:t>
-      </w:r>
-      <w:r>
-        <w:rPr>
-          <w:rFonts w:cs="Arial"/>
-          <w:color w:val="auto"/>
-          <w:sz w:val="22"/>
-          <w:szCs w:val="22"/>
-        </w:rPr>
-        <w:t>Essencial.</w:t>
-      </w:r>
-    </w:p>
-    <w:p/>
-    <w:p>
-      <w:pPr>
-        <w:pStyle w:val="PargrafodaLista"/>
-        <w:ind w:left="360"/>
-      </w:pPr>
-    </w:p>
-    <w:p>
-      <w:pPr>
         <w:pStyle w:val="Ttulo2"/>
       </w:pPr>
-      <w:bookmarkStart w:id="6" w:name="_Toc99644281"/>
+      <w:bookmarkStart w:id="6" w:name="_Toc100059070"/>
       <w:r>
         <w:t xml:space="preserve">Módulo </w:t>
       </w:r>
@@ -2044,17 +2799,26 @@
     </w:p>
     <w:p>
       <w:pPr>
-        <w:ind w:left="360"/>
-      </w:pPr>
-    </w:p>
-    <w:p/>
+        <w:pStyle w:val="NormalWeb"/>
+        <w:shd w:val="clear" w:color="auto" w:fill="FFFFFF"/>
+        <w:spacing w:before="0" w:beforeAutospacing="0" w:after="0" w:afterAutospacing="0" w:line="360" w:lineRule="auto"/>
+        <w:ind w:firstLine="360"/>
+        <w:jc w:val="both"/>
+        <w:rPr>
+          <w:rFonts w:ascii="Arial" w:hAnsi="Arial" w:cs="Arial"/>
+          <w:sz w:val="22"/>
+          <w:szCs w:val="22"/>
+        </w:rPr>
+      </w:pPr>
+    </w:p>
     <w:p>
       <w:pPr>
         <w:pStyle w:val="Ttulo3"/>
         <w:ind w:left="360"/>
       </w:pPr>
-      <w:bookmarkStart w:id="7" w:name="_Toc99644282"/>
-      <w:r>
+      <w:bookmarkStart w:id="7" w:name="_Toc100059071"/>
+      <w:r>
+        <w:lastRenderedPageBreak/>
         <w:t xml:space="preserve">RF </w:t>
       </w:r>
       <w:r>
@@ -2180,7 +2944,7 @@
           <w:sz w:val="22"/>
           <w:szCs w:val="22"/>
         </w:rPr>
-        <w:t>-Os funcionários avaliados.</w:t>
+        <w:t>-Os funcionários avaliados</w:t>
       </w:r>
     </w:p>
     <w:p>
@@ -2220,12 +2984,407 @@
           <w:sz w:val="22"/>
           <w:szCs w:val="22"/>
         </w:rPr>
+        <w:t>Para auxilio na seleção dos colaboradores envolvidos é necessário um filtro de pesquisa</w:t>
+      </w:r>
+      <w:r>
+        <w:rPr>
+          <w:rFonts w:cs="Arial"/>
+          <w:color w:val="auto"/>
+          <w:sz w:val="22"/>
+          <w:szCs w:val="22"/>
+        </w:rPr>
+        <w:t xml:space="preserve"> (RF 13)</w:t>
+      </w:r>
+      <w:r>
+        <w:rPr>
+          <w:rFonts w:cs="Arial"/>
+          <w:color w:val="auto"/>
+          <w:sz w:val="22"/>
+          <w:szCs w:val="22"/>
+        </w:rPr>
+        <w:t>.</w:t>
+      </w:r>
+    </w:p>
+    <w:p>
+      <w:pPr>
+        <w:ind w:firstLine="360"/>
+        <w:rPr>
+          <w:rFonts w:cs="Arial"/>
+          <w:color w:val="auto"/>
+          <w:sz w:val="22"/>
+          <w:szCs w:val="22"/>
+        </w:rPr>
+      </w:pPr>
+      <w:r>
+        <w:rPr>
+          <w:rFonts w:cs="Arial"/>
+          <w:color w:val="auto"/>
+          <w:sz w:val="22"/>
+          <w:szCs w:val="22"/>
+        </w:rPr>
+        <w:t xml:space="preserve">O tipo de avaliação define o </w:t>
+      </w:r>
+      <w:proofErr w:type="spellStart"/>
+      <w:r>
+        <w:rPr>
+          <w:rFonts w:cs="Arial"/>
+          <w:color w:val="auto"/>
+          <w:sz w:val="22"/>
+          <w:szCs w:val="22"/>
+        </w:rPr>
+        <w:t>template</w:t>
+      </w:r>
+      <w:proofErr w:type="spellEnd"/>
+      <w:r>
+        <w:rPr>
+          <w:rFonts w:cs="Arial"/>
+          <w:color w:val="auto"/>
+          <w:sz w:val="22"/>
+          <w:szCs w:val="22"/>
+        </w:rPr>
+        <w:t xml:space="preserve"> que será usado no questionário. O número de perguntas e o seu conteúdo será editado pelo avaliador.</w:t>
+      </w:r>
+    </w:p>
+    <w:p>
+      <w:pPr>
+        <w:ind w:firstLine="360"/>
+        <w:rPr>
+          <w:rFonts w:cs="Arial"/>
+          <w:color w:val="auto"/>
+          <w:sz w:val="22"/>
+          <w:szCs w:val="22"/>
+        </w:rPr>
+      </w:pPr>
+      <w:r>
+        <w:rPr>
+          <w:rFonts w:cs="Arial"/>
+          <w:color w:val="auto"/>
+          <w:sz w:val="22"/>
+          <w:szCs w:val="22"/>
+        </w:rPr>
+        <w:t xml:space="preserve">Tipos de avaliação a serem aplicados: </w:t>
+      </w:r>
+    </w:p>
+    <w:p>
+      <w:pPr>
+        <w:ind w:firstLine="360"/>
+        <w:rPr>
+          <w:rFonts w:cs="Arial"/>
+          <w:color w:val="auto"/>
+          <w:sz w:val="22"/>
+          <w:szCs w:val="22"/>
+        </w:rPr>
+      </w:pPr>
+      <w:r>
+        <w:rPr>
+          <w:rFonts w:cs="Arial"/>
+          <w:color w:val="auto"/>
+          <w:sz w:val="22"/>
+          <w:szCs w:val="22"/>
+        </w:rPr>
+        <w:t>- Autoavaliação</w:t>
+      </w:r>
+    </w:p>
+    <w:p>
+      <w:pPr>
+        <w:ind w:firstLine="360"/>
+        <w:rPr>
+          <w:rFonts w:cs="Arial"/>
+          <w:color w:val="auto"/>
+          <w:sz w:val="22"/>
+          <w:szCs w:val="22"/>
+        </w:rPr>
+      </w:pPr>
+      <w:r>
+        <w:rPr>
+          <w:rFonts w:cs="Arial"/>
+          <w:color w:val="auto"/>
+          <w:sz w:val="22"/>
+          <w:szCs w:val="22"/>
+        </w:rPr>
+        <w:t>- Avaliação de desempenho em equipe</w:t>
+      </w:r>
+    </w:p>
+    <w:p>
+      <w:pPr>
+        <w:ind w:firstLine="360"/>
+        <w:rPr>
+          <w:rFonts w:cs="Arial"/>
+          <w:color w:val="auto"/>
+          <w:sz w:val="22"/>
+          <w:szCs w:val="22"/>
+        </w:rPr>
+      </w:pPr>
+      <w:r>
+        <w:rPr>
+          <w:rFonts w:cs="Arial"/>
+          <w:color w:val="auto"/>
+          <w:sz w:val="22"/>
+          <w:szCs w:val="22"/>
+        </w:rPr>
+        <w:t>- Avaliação de desempenho de líder</w:t>
+      </w:r>
+    </w:p>
+    <w:p>
+      <w:pPr>
+        <w:ind w:firstLine="360"/>
+        <w:rPr>
+          <w:rFonts w:cs="Arial"/>
+          <w:color w:val="auto"/>
+          <w:sz w:val="22"/>
+          <w:szCs w:val="22"/>
+        </w:rPr>
+      </w:pPr>
+      <w:r>
+        <w:rPr>
+          <w:rFonts w:cs="Arial"/>
+          <w:color w:val="auto"/>
+          <w:sz w:val="22"/>
+          <w:szCs w:val="22"/>
+        </w:rPr>
+        <w:t>- Escolha forçada.</w:t>
+      </w:r>
+    </w:p>
+    <w:p>
+      <w:pPr>
+        <w:ind w:firstLine="360"/>
+        <w:rPr>
+          <w:rFonts w:cs="Arial"/>
+          <w:color w:val="auto"/>
+          <w:sz w:val="22"/>
+          <w:szCs w:val="22"/>
+        </w:rPr>
+      </w:pPr>
+      <w:r>
+        <w:rPr>
+          <w:rFonts w:cs="Arial"/>
+          <w:color w:val="auto"/>
+          <w:sz w:val="22"/>
+          <w:szCs w:val="22"/>
+        </w:rPr>
+        <w:t>- Avaliação de desempenho por competência</w:t>
+      </w:r>
+    </w:p>
+    <w:p>
+      <w:pPr>
+        <w:ind w:firstLine="360"/>
+        <w:rPr>
+          <w:rFonts w:cs="Arial"/>
+          <w:color w:val="auto"/>
+          <w:sz w:val="22"/>
+          <w:szCs w:val="22"/>
+        </w:rPr>
+      </w:pPr>
+      <w:r>
+        <w:rPr>
+          <w:rFonts w:cs="Arial"/>
+          <w:color w:val="auto"/>
+          <w:sz w:val="22"/>
+          <w:szCs w:val="22"/>
+        </w:rPr>
+        <w:t xml:space="preserve">- Pesquisa de satisfação </w:t>
+      </w:r>
+      <w:proofErr w:type="gramStart"/>
+      <w:r>
+        <w:rPr>
+          <w:rFonts w:cs="Arial"/>
+          <w:color w:val="auto"/>
+          <w:sz w:val="22"/>
+          <w:szCs w:val="22"/>
+        </w:rPr>
+        <w:t>NPS(</w:t>
+      </w:r>
+      <w:proofErr w:type="gramEnd"/>
+      <w:r>
+        <w:rPr>
+          <w:rFonts w:cs="Arial"/>
+          <w:color w:val="auto"/>
+          <w:sz w:val="22"/>
+          <w:szCs w:val="22"/>
+        </w:rPr>
+        <w:t>Net Promoter Score).</w:t>
+      </w:r>
+    </w:p>
+    <w:p>
+      <w:pPr>
+        <w:ind w:firstLine="360"/>
+        <w:rPr>
+          <w:rFonts w:cs="Arial"/>
+          <w:color w:val="auto"/>
+          <w:sz w:val="22"/>
+          <w:szCs w:val="22"/>
+        </w:rPr>
+      </w:pPr>
+      <w:r>
+        <w:rPr>
+          <w:rFonts w:cs="Arial"/>
+          <w:color w:val="auto"/>
+          <w:sz w:val="22"/>
+          <w:szCs w:val="22"/>
+        </w:rPr>
+        <w:t>No caso de NPS será gerado um resultado numérico de volta para o avaliador.</w:t>
+      </w:r>
+    </w:p>
+    <w:p>
+      <w:pPr>
+        <w:ind w:firstLine="360"/>
+        <w:rPr>
+          <w:rFonts w:cs="Arial"/>
+          <w:color w:val="auto"/>
+          <w:sz w:val="22"/>
+          <w:szCs w:val="22"/>
+        </w:rPr>
+      </w:pPr>
+      <w:r>
+        <w:rPr>
+          <w:rFonts w:cs="Arial"/>
+          <w:color w:val="auto"/>
+          <w:sz w:val="22"/>
+          <w:szCs w:val="22"/>
+        </w:rPr>
+        <w:t>Após a criação as avaliações vão direto para a seção de avaliação pendente no perfil de todos os usuários envolvidos.</w:t>
+      </w:r>
+    </w:p>
+    <w:p>
+      <w:pPr>
+        <w:ind w:firstLine="360"/>
+        <w:rPr>
+          <w:rFonts w:cs="Arial"/>
+          <w:color w:val="auto"/>
+          <w:sz w:val="22"/>
+          <w:szCs w:val="22"/>
+        </w:rPr>
+      </w:pPr>
+      <w:r>
+        <w:rPr>
+          <w:rFonts w:cs="Arial"/>
+          <w:color w:val="auto"/>
+          <w:sz w:val="22"/>
+          <w:szCs w:val="22"/>
+        </w:rPr>
+        <w:t xml:space="preserve">Prioridade: </w:t>
+      </w:r>
+      <w:r>
+        <w:rPr>
+          <w:rFonts w:cs="Arial"/>
+          <w:color w:val="auto"/>
+          <w:sz w:val="22"/>
+          <w:szCs w:val="22"/>
+        </w:rPr>
+        <w:t>Essencial.</w:t>
+      </w:r>
+    </w:p>
+    <w:p>
+      <w:pPr>
+        <w:pStyle w:val="Ttulo3"/>
+        <w:spacing w:line="360" w:lineRule="auto"/>
+        <w:ind w:left="360"/>
+      </w:pPr>
+      <w:bookmarkStart w:id="8" w:name="_Toc100059072"/>
+      <w:r>
+        <w:t xml:space="preserve">RF </w:t>
+      </w:r>
+      <w:r>
+        <w:t>0</w:t>
+      </w:r>
+      <w:r>
+        <w:t>7</w:t>
+      </w:r>
+      <w:r>
+        <w:t xml:space="preserve"> – No</w:t>
+      </w:r>
+      <w:r>
+        <w:t>tificar Usuário</w:t>
+      </w:r>
+      <w:bookmarkEnd w:id="8"/>
+    </w:p>
+    <w:p>
+      <w:pPr>
+        <w:spacing w:line="360" w:lineRule="auto"/>
+        <w:ind w:firstLine="360"/>
+        <w:rPr>
+          <w:rFonts w:cs="Arial"/>
+          <w:color w:val="auto"/>
+          <w:sz w:val="22"/>
+          <w:szCs w:val="22"/>
+        </w:rPr>
+      </w:pPr>
+      <w:r>
+        <w:rPr>
+          <w:rFonts w:cs="Arial"/>
+          <w:color w:val="auto"/>
+          <w:sz w:val="22"/>
+          <w:szCs w:val="22"/>
+        </w:rPr>
+        <w:t xml:space="preserve">Descrição: </w:t>
+      </w:r>
+      <w:r>
+        <w:rPr>
+          <w:rFonts w:cs="Arial"/>
+          <w:color w:val="auto"/>
+          <w:sz w:val="22"/>
+          <w:szCs w:val="22"/>
+        </w:rPr>
+        <w:t xml:space="preserve">Este requisito refere-se à funcionalidade de quando for agendada uma avaliação de desempenho pelo gerente ou líder, um e-mail deve ser enviado para todos os usuários envolvidos naquela avaliação. </w:t>
+      </w:r>
+    </w:p>
+    <w:p>
+      <w:pPr>
+        <w:ind w:firstLine="360"/>
+        <w:rPr>
+          <w:rFonts w:cs="Arial"/>
+          <w:color w:val="auto"/>
+          <w:sz w:val="22"/>
+          <w:szCs w:val="22"/>
+        </w:rPr>
+      </w:pPr>
+      <w:r>
+        <w:rPr>
+          <w:rFonts w:cs="Arial"/>
+          <w:color w:val="auto"/>
+          <w:sz w:val="22"/>
+          <w:szCs w:val="22"/>
+        </w:rPr>
+        <w:t>O e-mail deve conter o período que a avaliação será realizada.</w:t>
+      </w:r>
+    </w:p>
+    <w:p>
+      <w:pPr>
+        <w:ind w:firstLine="360"/>
+        <w:rPr>
+          <w:rFonts w:cs="Arial"/>
+          <w:color w:val="auto"/>
+          <w:sz w:val="22"/>
+          <w:szCs w:val="22"/>
+        </w:rPr>
+      </w:pPr>
+      <w:r>
+        <w:rPr>
+          <w:rFonts w:cs="Arial"/>
+          <w:color w:val="auto"/>
+          <w:sz w:val="22"/>
+          <w:szCs w:val="22"/>
+        </w:rPr>
+        <w:t>Prioridade: Essencial.</w:t>
+      </w:r>
+    </w:p>
+    <w:p>
+      <w:pPr>
+        <w:pStyle w:val="Ttulo2"/>
+      </w:pPr>
+      <w:bookmarkStart w:id="9" w:name="_Toc100059073"/>
+      <w:r>
         <w:lastRenderedPageBreak/>
-        <w:t>O tipo de avaliação define o template que será usado no questionário. O número de perguntas e o seu conteúdo será editado pelo avaliador.</w:t>
-      </w:r>
-    </w:p>
-    <w:p>
-      <w:pPr>
+        <w:t xml:space="preserve">Módulo </w:t>
+      </w:r>
+      <w:r>
+        <w:t>Área de trabalho</w:t>
+      </w:r>
+      <w:bookmarkEnd w:id="9"/>
+    </w:p>
+    <w:p>
+      <w:pPr>
+        <w:spacing w:line="360" w:lineRule="auto"/>
         <w:ind w:firstLine="360"/>
         <w:rPr>
           <w:rFonts w:cs="Arial"/>
@@ -2241,206 +3400,16 @@
           <w:sz w:val="22"/>
           <w:szCs w:val="22"/>
         </w:rPr>
-        <w:t xml:space="preserve">Tipos de avaliação a serem aplicados: </w:t>
-      </w:r>
-    </w:p>
-    <w:p>
-      <w:pPr>
-        <w:ind w:firstLine="360"/>
-        <w:rPr>
-          <w:rFonts w:cs="Arial"/>
-          <w:color w:val="auto"/>
-          <w:sz w:val="22"/>
-          <w:szCs w:val="22"/>
-        </w:rPr>
-      </w:pPr>
-      <w:r>
-        <w:rPr>
-          <w:rFonts w:cs="Arial"/>
-          <w:color w:val="auto"/>
-          <w:sz w:val="22"/>
-          <w:szCs w:val="22"/>
-        </w:rPr>
-        <w:t>- Autoavaliação</w:t>
-      </w:r>
-    </w:p>
-    <w:p>
-      <w:pPr>
-        <w:ind w:firstLine="360"/>
-        <w:rPr>
-          <w:rFonts w:cs="Arial"/>
-          <w:color w:val="auto"/>
-          <w:sz w:val="22"/>
-          <w:szCs w:val="22"/>
-        </w:rPr>
-      </w:pPr>
-      <w:r>
-        <w:rPr>
-          <w:rFonts w:cs="Arial"/>
-          <w:color w:val="auto"/>
-          <w:sz w:val="22"/>
-          <w:szCs w:val="22"/>
-        </w:rPr>
-        <w:t>- Avaliação de desempenho em equipe</w:t>
-      </w:r>
-    </w:p>
-    <w:p>
-      <w:pPr>
-        <w:ind w:firstLine="360"/>
-        <w:rPr>
-          <w:rFonts w:cs="Arial"/>
-          <w:color w:val="auto"/>
-          <w:sz w:val="22"/>
-          <w:szCs w:val="22"/>
-        </w:rPr>
-      </w:pPr>
-      <w:r>
-        <w:rPr>
-          <w:rFonts w:cs="Arial"/>
-          <w:color w:val="auto"/>
-          <w:sz w:val="22"/>
-          <w:szCs w:val="22"/>
-        </w:rPr>
-        <w:t>- Avaliação de desempenho de líder</w:t>
-      </w:r>
-    </w:p>
-    <w:p>
-      <w:pPr>
-        <w:ind w:firstLine="360"/>
-        <w:rPr>
-          <w:rFonts w:cs="Arial"/>
-          <w:color w:val="auto"/>
-          <w:sz w:val="22"/>
-          <w:szCs w:val="22"/>
-        </w:rPr>
-      </w:pPr>
-      <w:r>
-        <w:rPr>
-          <w:rFonts w:cs="Arial"/>
-          <w:color w:val="auto"/>
-          <w:sz w:val="22"/>
-          <w:szCs w:val="22"/>
-        </w:rPr>
-        <w:t>- Escolha forçada.</w:t>
-      </w:r>
-    </w:p>
-    <w:p>
-      <w:pPr>
-        <w:ind w:firstLine="360"/>
-        <w:rPr>
-          <w:rFonts w:cs="Arial"/>
-          <w:color w:val="auto"/>
-          <w:sz w:val="22"/>
-          <w:szCs w:val="22"/>
-        </w:rPr>
-      </w:pPr>
-      <w:r>
-        <w:rPr>
-          <w:rFonts w:cs="Arial"/>
-          <w:color w:val="auto"/>
-          <w:sz w:val="22"/>
-          <w:szCs w:val="22"/>
-        </w:rPr>
-        <w:t>- Avaliação de desempenho por competência</w:t>
-      </w:r>
-    </w:p>
-    <w:p>
-      <w:pPr>
-        <w:ind w:firstLine="360"/>
-        <w:rPr>
-          <w:rFonts w:cs="Arial"/>
-          <w:color w:val="auto"/>
-          <w:sz w:val="22"/>
-          <w:szCs w:val="22"/>
-        </w:rPr>
-      </w:pPr>
-      <w:r>
-        <w:rPr>
-          <w:rFonts w:cs="Arial"/>
-          <w:color w:val="auto"/>
-          <w:sz w:val="22"/>
-          <w:szCs w:val="22"/>
-        </w:rPr>
-        <w:t>- Pesquisa de satisfação NPS(Net Promoter Score).</w:t>
-      </w:r>
-    </w:p>
-    <w:p>
-      <w:pPr>
-        <w:rPr>
-          <w:rFonts w:cs="Arial"/>
-          <w:color w:val="auto"/>
-          <w:sz w:val="22"/>
-          <w:szCs w:val="22"/>
-        </w:rPr>
-      </w:pPr>
-    </w:p>
-    <w:p>
-      <w:pPr>
-        <w:ind w:firstLine="360"/>
-        <w:rPr>
-          <w:rFonts w:cs="Arial"/>
-          <w:color w:val="auto"/>
-          <w:sz w:val="22"/>
-          <w:szCs w:val="22"/>
-        </w:rPr>
-      </w:pPr>
-      <w:r>
-        <w:rPr>
-          <w:rFonts w:cs="Arial"/>
-          <w:color w:val="auto"/>
-          <w:sz w:val="22"/>
-          <w:szCs w:val="22"/>
-        </w:rPr>
-        <w:t>Após a criação as avaliações vão direto para a seção de avaliação pendente no perfil de todos os usuários envolvidos.</w:t>
-      </w:r>
-    </w:p>
-    <w:p>
-      <w:pPr>
-        <w:ind w:firstLine="360"/>
-        <w:rPr>
-          <w:rFonts w:cs="Arial"/>
-          <w:color w:val="auto"/>
-          <w:sz w:val="22"/>
-          <w:szCs w:val="22"/>
-        </w:rPr>
-      </w:pPr>
-      <w:r>
-        <w:rPr>
-          <w:rFonts w:cs="Arial"/>
-          <w:color w:val="auto"/>
-          <w:sz w:val="22"/>
-          <w:szCs w:val="22"/>
-        </w:rPr>
-        <w:t>Para cada avaliação realizada deve conter uma seção para o avaliador ou líder realizar ou deixar um comentário para o funcionário, assim como uma seção para o funcionário.</w:t>
-      </w:r>
-    </w:p>
-    <w:p>
-      <w:pPr>
-        <w:ind w:firstLine="360"/>
-        <w:rPr>
-          <w:rFonts w:cs="Arial"/>
-          <w:color w:val="auto"/>
-          <w:sz w:val="22"/>
-          <w:szCs w:val="22"/>
-        </w:rPr>
-      </w:pPr>
-      <w:r>
-        <w:rPr>
-          <w:rFonts w:cs="Arial"/>
-          <w:color w:val="auto"/>
-          <w:sz w:val="22"/>
-          <w:szCs w:val="22"/>
-        </w:rPr>
-        <w:t xml:space="preserve">Prioridade: </w:t>
-      </w:r>
-      <w:r>
-        <w:rPr>
-          <w:rFonts w:cs="Arial"/>
-          <w:color w:val="auto"/>
-          <w:sz w:val="22"/>
-          <w:szCs w:val="22"/>
-        </w:rPr>
-        <w:t>Essencial.</w:t>
+        <w:t>Este módulo agrupa os requisitos referentes as funcionalidades</w:t>
+      </w:r>
+      <w:r>
+        <w:rPr>
+          <w:rFonts w:cs="Arial"/>
+          <w:color w:val="auto"/>
+          <w:sz w:val="22"/>
+          <w:szCs w:val="22"/>
+        </w:rPr>
+        <w:t xml:space="preserve"> contidas na área de trabalho local onde conterá informações pessoais do usuário e suas avaliações pendentes de realizadas.</w:t>
       </w:r>
     </w:p>
     <w:p>
@@ -2448,7 +3417,7 @@
         <w:pStyle w:val="Ttulo3"/>
         <w:ind w:left="360"/>
       </w:pPr>
-      <w:bookmarkStart w:id="8" w:name="_Toc99644283"/>
+      <w:bookmarkStart w:id="10" w:name="_Toc100059074"/>
       <w:r>
         <w:t xml:space="preserve">RF </w:t>
       </w:r>
@@ -2456,15 +3425,15 @@
         <w:t>0</w:t>
       </w:r>
       <w:r>
-        <w:t>7</w:t>
+        <w:t>8</w:t>
       </w:r>
       <w:r>
         <w:t xml:space="preserve"> – </w:t>
       </w:r>
       <w:r>
-        <w:t>Salvar Resultado</w:t>
-      </w:r>
-      <w:bookmarkEnd w:id="8"/>
+        <w:t>Editar Perfil</w:t>
+      </w:r>
+      <w:bookmarkEnd w:id="10"/>
     </w:p>
     <w:p>
       <w:pPr>
@@ -2492,16 +3461,16 @@
           <w:sz w:val="22"/>
           <w:szCs w:val="22"/>
         </w:rPr>
-        <w:t>Este requisito refere-se à funcionalidade de quando for finalizado um questionário o mesmo deve ser salvo e exibido como avaliação realizada no perfil do mesmo</w:t>
-      </w:r>
-      <w:r>
-        <w:rPr>
-          <w:rFonts w:cs="Arial"/>
-          <w:color w:val="auto"/>
-          <w:sz w:val="22"/>
-          <w:szCs w:val="22"/>
-        </w:rPr>
-        <w:t>.</w:t>
+        <w:t>Este requisito permite edição do próprio perfil para casos de informações erradas inseridas</w:t>
+      </w:r>
+      <w:r>
+        <w:rPr>
+          <w:rFonts w:cs="Arial"/>
+          <w:color w:val="auto"/>
+          <w:sz w:val="22"/>
+          <w:szCs w:val="22"/>
+        </w:rPr>
+        <w:t>, ou qualquer alteração nas informações pessoais.</w:t>
       </w:r>
     </w:p>
     <w:p>
@@ -2521,16 +3490,7 @@
           <w:sz w:val="22"/>
           <w:szCs w:val="22"/>
         </w:rPr>
-        <w:t xml:space="preserve">Prioridade: </w:t>
-      </w:r>
-      <w:r>
-        <w:rPr>
-          <w:rFonts w:cs="Arial"/>
-          <w:color w:val="auto"/>
-          <w:sz w:val="22"/>
-          <w:szCs w:val="22"/>
-        </w:rPr>
-        <w:t>Essencial.</w:t>
+        <w:t>Prioridade: Essencial.</w:t>
       </w:r>
     </w:p>
     <w:p>
@@ -2538,27 +3498,25 @@
         <w:pStyle w:val="Ttulo3"/>
         <w:ind w:left="360"/>
       </w:pPr>
-      <w:bookmarkStart w:id="9" w:name="_Toc99644284"/>
+      <w:bookmarkStart w:id="11" w:name="_Toc100059075"/>
       <w:r>
         <w:t xml:space="preserve">RF </w:t>
       </w:r>
       <w:r>
-        <w:t>0</w:t>
-      </w:r>
-      <w:r>
-        <w:t>8</w:t>
-      </w:r>
-      <w:r>
-        <w:t xml:space="preserve"> – No</w:t>
-      </w:r>
-      <w:r>
-        <w:t>tificar Usuário</w:t>
-      </w:r>
-      <w:bookmarkEnd w:id="9"/>
+        <w:t>09</w:t>
+      </w:r>
+      <w:r>
+        <w:t xml:space="preserve"> – </w:t>
+      </w:r>
+      <w:r>
+        <w:t>Excluir Perfil</w:t>
+      </w:r>
+      <w:bookmarkEnd w:id="11"/>
     </w:p>
     <w:p>
       <w:pPr>
         <w:ind w:firstLine="360"/>
+        <w:jc w:val="both"/>
         <w:rPr>
           <w:rFonts w:cs="Arial"/>
           <w:color w:val="auto"/>
@@ -2582,165 +3540,178 @@
           <w:sz w:val="22"/>
           <w:szCs w:val="22"/>
         </w:rPr>
-        <w:t xml:space="preserve">Este requisito refere-se à funcionalidade de quando for agendada uma avaliação de desempenho pelo gerente ou líder, um e-mail deve ser enviado para todos os usuários envolvidos naquela avaliação. </w:t>
+        <w:t>Este requisito refere-se à funcionalidade de exclusão de um perfil pelo avaliador em caso de saída de algum funcionário da empresa.</w:t>
       </w:r>
     </w:p>
     <w:p>
       <w:pPr>
         <w:ind w:firstLine="360"/>
-        <w:rPr>
-          <w:rFonts w:cs="Arial"/>
-          <w:color w:val="auto"/>
-          <w:sz w:val="22"/>
-          <w:szCs w:val="22"/>
-        </w:rPr>
-      </w:pPr>
-      <w:r>
-        <w:rPr>
-          <w:rFonts w:cs="Arial"/>
-          <w:color w:val="auto"/>
-          <w:sz w:val="22"/>
-          <w:szCs w:val="22"/>
-        </w:rPr>
-        <w:t>O e-mail deve conter o período que a avaliação será realizada.</w:t>
-      </w:r>
-    </w:p>
-    <w:p>
-      <w:pPr>
-        <w:ind w:firstLine="360"/>
-        <w:rPr>
-          <w:rFonts w:cs="Arial"/>
-          <w:color w:val="auto"/>
-          <w:sz w:val="22"/>
-          <w:szCs w:val="22"/>
-        </w:rPr>
-      </w:pPr>
-      <w:r>
-        <w:rPr>
-          <w:rFonts w:cs="Arial"/>
-          <w:color w:val="auto"/>
-          <w:sz w:val="22"/>
-          <w:szCs w:val="22"/>
-        </w:rPr>
-        <w:t xml:space="preserve">Prioridade: </w:t>
-      </w:r>
-      <w:r>
-        <w:rPr>
-          <w:rFonts w:cs="Arial"/>
-          <w:color w:val="auto"/>
-          <w:sz w:val="22"/>
-          <w:szCs w:val="22"/>
-        </w:rPr>
-        <w:t>Essencial.</w:t>
-      </w:r>
-    </w:p>
-    <w:p>
-      <w:pPr>
-        <w:rPr>
-          <w:rFonts w:cs="Arial"/>
-          <w:color w:val="auto"/>
-          <w:sz w:val="22"/>
-          <w:szCs w:val="22"/>
-        </w:rPr>
-      </w:pPr>
-    </w:p>
-    <w:p/>
-    <w:p/>
-    <w:p/>
-    <w:p/>
-    <w:p>
-      <w:pPr>
-        <w:pStyle w:val="Ttulo2"/>
-      </w:pPr>
-      <w:bookmarkStart w:id="10" w:name="_Toc99644285"/>
-      <w:r>
-        <w:lastRenderedPageBreak/>
-        <w:t xml:space="preserve">Módulo </w:t>
-      </w:r>
-      <w:r>
-        <w:t>Gerir Perfil</w:t>
-      </w:r>
-      <w:bookmarkEnd w:id="10"/>
-    </w:p>
-    <w:p>
-      <w:pPr>
-        <w:pStyle w:val="NormalWeb"/>
-        <w:shd w:val="clear" w:color="auto" w:fill="FFFFFF"/>
-        <w:spacing w:before="0" w:beforeAutospacing="0" w:after="0" w:afterAutospacing="0"/>
         <w:jc w:val="both"/>
         <w:rPr>
-          <w:rFonts w:ascii="Arial" w:hAnsi="Arial" w:cs="Arial"/>
-          <w:color w:val="000000"/>
-          <w:sz w:val="22"/>
-          <w:szCs w:val="22"/>
-        </w:rPr>
-      </w:pPr>
-      <w:r>
-        <w:rPr>
-          <w:rFonts w:ascii="Arial" w:hAnsi="Arial" w:cs="Arial"/>
-          <w:color w:val="000000"/>
-          <w:sz w:val="22"/>
-          <w:szCs w:val="22"/>
-        </w:rPr>
-        <w:t>Este módulo agrupa os requisitos referentes as funcionalidades contidas dentro de cada perfil.</w:t>
-      </w:r>
-    </w:p>
-    <w:p/>
+          <w:rFonts w:cs="Arial"/>
+          <w:color w:val="auto"/>
+          <w:sz w:val="22"/>
+          <w:szCs w:val="22"/>
+        </w:rPr>
+      </w:pPr>
+      <w:r>
+        <w:rPr>
+          <w:rFonts w:cs="Arial"/>
+          <w:color w:val="auto"/>
+          <w:sz w:val="22"/>
+          <w:szCs w:val="22"/>
+        </w:rPr>
+        <w:t>Prioridade: Essencial.</w:t>
+      </w:r>
+    </w:p>
     <w:p>
       <w:pPr>
         <w:pStyle w:val="Ttulo3"/>
         <w:ind w:left="360"/>
       </w:pPr>
-      <w:bookmarkStart w:id="11" w:name="_Toc99644286"/>
+      <w:bookmarkStart w:id="12" w:name="_Toc100059076"/>
       <w:r>
         <w:t xml:space="preserve">RF </w:t>
       </w:r>
       <w:r>
-        <w:t>0</w:t>
-      </w:r>
-      <w:r>
-        <w:t>9</w:t>
+        <w:t>10</w:t>
       </w:r>
       <w:r>
         <w:t xml:space="preserve"> – </w:t>
       </w:r>
       <w:r>
-        <w:t>Editar Perfil</w:t>
-      </w:r>
-      <w:bookmarkEnd w:id="11"/>
-    </w:p>
-    <w:p>
-      <w:pPr>
+        <w:t>Responder Questionário</w:t>
+      </w:r>
+      <w:bookmarkEnd w:id="12"/>
+    </w:p>
+    <w:p>
+      <w:pPr>
+        <w:spacing w:line="360" w:lineRule="auto"/>
         <w:ind w:firstLine="360"/>
-        <w:rPr>
-          <w:rFonts w:cs="Arial"/>
-          <w:color w:val="auto"/>
-          <w:sz w:val="22"/>
-          <w:szCs w:val="22"/>
-        </w:rPr>
-      </w:pPr>
-      <w:r>
-        <w:rPr>
-          <w:rFonts w:cs="Arial"/>
-          <w:color w:val="auto"/>
-          <w:sz w:val="22"/>
-          <w:szCs w:val="22"/>
-        </w:rPr>
-        <w:t xml:space="preserve">Descrição: </w:t>
-      </w:r>
-      <w:r>
-        <w:rPr>
-          <w:rFonts w:cs="Arial"/>
-          <w:color w:val="auto"/>
-          <w:sz w:val="22"/>
-          <w:szCs w:val="22"/>
-        </w:rPr>
-        <w:t>Este requisito permite edição do próprio perfil para casos de informações erradas inseridas ou edição da foto.</w:t>
-      </w:r>
-    </w:p>
-    <w:p>
-      <w:pPr>
+        <w:jc w:val="both"/>
+        <w:rPr>
+          <w:rFonts w:cs="Arial"/>
+          <w:color w:val="auto"/>
+          <w:sz w:val="22"/>
+          <w:szCs w:val="22"/>
+        </w:rPr>
+      </w:pPr>
+      <w:r>
+        <w:rPr>
+          <w:rFonts w:cs="Arial"/>
+          <w:color w:val="auto"/>
+          <w:sz w:val="22"/>
+          <w:szCs w:val="22"/>
+        </w:rPr>
+        <w:t xml:space="preserve">Descrição: Este requisito refere-se </w:t>
+      </w:r>
+      <w:r>
+        <w:rPr>
+          <w:rFonts w:cs="Arial"/>
+          <w:color w:val="auto"/>
+          <w:sz w:val="22"/>
+          <w:szCs w:val="22"/>
+        </w:rPr>
+        <w:t>à</w:t>
+      </w:r>
+      <w:r>
+        <w:rPr>
+          <w:rFonts w:cs="Arial"/>
+          <w:color w:val="auto"/>
+          <w:sz w:val="22"/>
+          <w:szCs w:val="22"/>
+        </w:rPr>
+        <w:t xml:space="preserve"> funcionalidade do funcionário </w:t>
+      </w:r>
+      <w:r>
+        <w:rPr>
+          <w:rFonts w:cs="Arial"/>
+          <w:color w:val="auto"/>
+          <w:sz w:val="22"/>
+          <w:szCs w:val="22"/>
+        </w:rPr>
+        <w:t>começar a responder uma avaliação pendente, requisitada pelo avaliador (RF06)</w:t>
+      </w:r>
+      <w:r>
+        <w:rPr>
+          <w:rFonts w:cs="Arial"/>
+          <w:color w:val="auto"/>
+          <w:sz w:val="22"/>
+          <w:szCs w:val="22"/>
+        </w:rPr>
+        <w:t>.</w:t>
+      </w:r>
+      <w:r>
+        <w:rPr>
+          <w:rFonts w:cs="Arial"/>
+          <w:color w:val="auto"/>
+          <w:sz w:val="22"/>
+          <w:szCs w:val="22"/>
+        </w:rPr>
+        <w:t xml:space="preserve"> </w:t>
+      </w:r>
+      <w:r>
+        <w:rPr>
+          <w:rFonts w:cs="Arial"/>
+          <w:color w:val="auto"/>
+          <w:sz w:val="22"/>
+          <w:szCs w:val="22"/>
+        </w:rPr>
+        <w:t>Ap</w:t>
+      </w:r>
+      <w:r>
+        <w:rPr>
+          <w:rFonts w:cs="Arial"/>
+          <w:color w:val="auto"/>
+          <w:sz w:val="22"/>
+          <w:szCs w:val="22"/>
+        </w:rPr>
+        <w:t>ó</w:t>
+      </w:r>
+      <w:r>
+        <w:rPr>
+          <w:rFonts w:cs="Arial"/>
+          <w:color w:val="auto"/>
+          <w:sz w:val="22"/>
+          <w:szCs w:val="22"/>
+        </w:rPr>
+        <w:t>s</w:t>
+      </w:r>
+      <w:r>
+        <w:rPr>
+          <w:rFonts w:cs="Arial"/>
+          <w:color w:val="auto"/>
+          <w:sz w:val="22"/>
+          <w:szCs w:val="22"/>
+        </w:rPr>
+        <w:t xml:space="preserve"> o questionário ser respondido deve-se salvar o formulário respondido e mostra-lo na aba de Avaliações Realizadas organizadas por data.</w:t>
+      </w:r>
+    </w:p>
+    <w:p>
+      <w:pPr>
+        <w:spacing w:line="360" w:lineRule="auto"/>
         <w:ind w:firstLine="360"/>
+        <w:jc w:val="both"/>
+        <w:rPr>
+          <w:rFonts w:cs="Arial"/>
+          <w:color w:val="auto"/>
+          <w:sz w:val="22"/>
+          <w:szCs w:val="22"/>
+        </w:rPr>
+      </w:pPr>
+      <w:r>
+        <w:rPr>
+          <w:rFonts w:cs="Arial"/>
+          <w:color w:val="auto"/>
+          <w:sz w:val="22"/>
+          <w:szCs w:val="22"/>
+        </w:rPr>
+        <w:t>Todas as avaliações ao final devem conter um espaço para o avaliado escrever uma sugestão ou um comentário sobre avaliação escolhida</w:t>
+      </w:r>
+    </w:p>
+    <w:p>
+      <w:pPr>
+        <w:ind w:firstLine="360"/>
         <w:rPr>
           <w:rFonts w:cs="Arial"/>
           <w:color w:val="auto"/>
@@ -2757,20 +3728,31 @@
         </w:rPr>
         <w:t>Prioridade: Essencial.</w:t>
       </w:r>
+    </w:p>
+    <w:p>
+      <w:pPr>
+        <w:ind w:left="360"/>
+      </w:pPr>
     </w:p>
     <w:p>
       <w:pPr>
         <w:pStyle w:val="Ttulo3"/>
         <w:ind w:left="360"/>
       </w:pPr>
-      <w:bookmarkStart w:id="12" w:name="_Toc99644287"/>
+      <w:bookmarkStart w:id="13" w:name="_Toc100059077"/>
       <w:r>
         <w:t xml:space="preserve">RF </w:t>
       </w:r>
       <w:r>
-        <w:t>10 – Responder Questionário</w:t>
-      </w:r>
-      <w:bookmarkEnd w:id="12"/>
+        <w:t>11</w:t>
+      </w:r>
+      <w:r>
+        <w:t xml:space="preserve"> – </w:t>
+      </w:r>
+      <w:r>
+        <w:t>Pedir Ajuda</w:t>
+      </w:r>
+      <w:bookmarkEnd w:id="13"/>
     </w:p>
     <w:p>
       <w:pPr>
@@ -2789,34 +3771,16 @@
           <w:sz w:val="22"/>
           <w:szCs w:val="22"/>
         </w:rPr>
-        <w:t>Descrição:</w:t>
-      </w:r>
-      <w:r>
-        <w:rPr>
-          <w:rFonts w:cs="Arial"/>
-          <w:color w:val="auto"/>
-          <w:sz w:val="22"/>
-          <w:szCs w:val="22"/>
-        </w:rPr>
-        <w:t xml:space="preserve"> </w:t>
-      </w:r>
-      <w:r>
-        <w:rPr>
-          <w:rFonts w:cs="Arial"/>
-          <w:color w:val="auto"/>
-          <w:sz w:val="22"/>
-          <w:szCs w:val="22"/>
-        </w:rPr>
-        <w:t xml:space="preserve"> </w:t>
-      </w:r>
-      <w:r>
-        <w:rPr>
-          <w:rFonts w:cs="Arial"/>
-          <w:color w:val="auto"/>
-          <w:sz w:val="22"/>
-          <w:szCs w:val="22"/>
-        </w:rPr>
-        <w:t>Este requisito refere-se à funcionalidade de cada usuário dentro do seu perfil acessar um questionário pendente para realiza-lo.</w:t>
+        <w:t xml:space="preserve">Descrição: </w:t>
+      </w:r>
+      <w:r>
+        <w:rPr>
+          <w:rFonts w:cs="Arial"/>
+          <w:color w:val="auto"/>
+          <w:sz w:val="22"/>
+          <w:szCs w:val="22"/>
+        </w:rPr>
+        <w:t>Este requisito refere-se à funcionalidade do usuário acessar uma opção de ajuda a qual contém informações referentes a:</w:t>
       </w:r>
     </w:p>
     <w:p>
@@ -2837,6 +3801,7 @@
           <w:szCs w:val="22"/>
         </w:rPr>
         <w:tab/>
+        <w:t>-Quais são os tipos de avaliação.</w:t>
       </w:r>
     </w:p>
     <w:p>
@@ -2856,7 +3821,8 @@
           <w:sz w:val="22"/>
           <w:szCs w:val="22"/>
         </w:rPr>
-        <w:t>Na página de perfil deve ter os campos de avaliações realizadas e avaliações pendentes para que seja tudo listado e conectado com cada pessoa.</w:t>
+        <w:tab/>
+        <w:t>-O que é uma avaliação de desempenho.</w:t>
       </w:r>
     </w:p>
     <w:p>
@@ -2876,90 +3842,164 @@
           <w:sz w:val="22"/>
           <w:szCs w:val="22"/>
         </w:rPr>
-        <w:t xml:space="preserve">Prioridade: </w:t>
-      </w:r>
-      <w:r>
-        <w:rPr>
-          <w:rFonts w:cs="Arial"/>
-          <w:color w:val="auto"/>
-          <w:sz w:val="22"/>
-          <w:szCs w:val="22"/>
-        </w:rPr>
-        <w:t>Essencial.</w:t>
-      </w:r>
-    </w:p>
+        <w:tab/>
+        <w:t>-Dicas de como preencher cada tipo de avaliação.</w:t>
+      </w:r>
+    </w:p>
+    <w:p>
+      <w:pPr>
+        <w:ind w:firstLine="360"/>
+        <w:rPr>
+          <w:rFonts w:cs="Arial"/>
+          <w:color w:val="auto"/>
+          <w:sz w:val="22"/>
+          <w:szCs w:val="22"/>
+        </w:rPr>
+      </w:pPr>
+      <w:r>
+        <w:rPr>
+          <w:rFonts w:cs="Arial"/>
+          <w:color w:val="auto"/>
+          <w:sz w:val="22"/>
+          <w:szCs w:val="22"/>
+        </w:rPr>
+        <w:t>Prioridade: Essencial.</w:t>
+      </w:r>
+    </w:p>
+    <w:p/>
     <w:p>
       <w:pPr>
         <w:pStyle w:val="Ttulo3"/>
         <w:ind w:left="360"/>
       </w:pPr>
-      <w:bookmarkStart w:id="13" w:name="_Toc99644288"/>
-      <w:r>
+      <w:bookmarkStart w:id="14" w:name="_Toc100059078"/>
+      <w:r>
+        <w:lastRenderedPageBreak/>
         <w:t xml:space="preserve">RF </w:t>
       </w:r>
       <w:r>
-        <w:t>11</w:t>
+        <w:t>12</w:t>
       </w:r>
       <w:r>
         <w:t xml:space="preserve"> – </w:t>
       </w:r>
       <w:r>
-        <w:t>Pedir Ajuda</w:t>
-      </w:r>
-      <w:bookmarkEnd w:id="13"/>
-    </w:p>
-    <w:p>
-      <w:pPr>
+        <w:t>Visualizar resultado</w:t>
+      </w:r>
+      <w:bookmarkEnd w:id="14"/>
+    </w:p>
+    <w:p>
+      <w:pPr>
+        <w:spacing w:line="360" w:lineRule="auto"/>
         <w:ind w:firstLine="360"/>
-        <w:rPr>
-          <w:rFonts w:cs="Arial"/>
-          <w:color w:val="auto"/>
-          <w:sz w:val="22"/>
-          <w:szCs w:val="22"/>
-        </w:rPr>
-      </w:pPr>
-      <w:r>
-        <w:rPr>
-          <w:rFonts w:cs="Arial"/>
-          <w:color w:val="auto"/>
-          <w:sz w:val="22"/>
-          <w:szCs w:val="22"/>
-        </w:rPr>
-        <w:t xml:space="preserve">Descrição: </w:t>
-      </w:r>
-      <w:r>
-        <w:rPr>
-          <w:rFonts w:cs="Arial"/>
-          <w:color w:val="auto"/>
-          <w:sz w:val="22"/>
-          <w:szCs w:val="22"/>
-        </w:rPr>
-        <w:t>Este requisito refere-se à funcionalidade do usuário acessar uma opção de ajuda a qual contém informações referentes a:</w:t>
-      </w:r>
-    </w:p>
-    <w:p>
-      <w:pPr>
+        <w:jc w:val="both"/>
+        <w:rPr>
+          <w:rFonts w:cs="Arial"/>
+          <w:color w:val="auto"/>
+          <w:sz w:val="22"/>
+          <w:szCs w:val="22"/>
+        </w:rPr>
+      </w:pPr>
+      <w:r>
+        <w:rPr>
+          <w:rFonts w:cs="Arial"/>
+          <w:color w:val="auto"/>
+          <w:sz w:val="22"/>
+          <w:szCs w:val="22"/>
+        </w:rPr>
+        <w:t xml:space="preserve">Descrição: Este requisito refere-se </w:t>
+      </w:r>
+      <w:r>
+        <w:rPr>
+          <w:rFonts w:cs="Arial"/>
+          <w:color w:val="auto"/>
+          <w:sz w:val="22"/>
+          <w:szCs w:val="22"/>
+        </w:rPr>
+        <w:t>à</w:t>
+      </w:r>
+      <w:r>
+        <w:rPr>
+          <w:rFonts w:cs="Arial"/>
+          <w:color w:val="auto"/>
+          <w:sz w:val="22"/>
+          <w:szCs w:val="22"/>
+        </w:rPr>
+        <w:t xml:space="preserve"> funcionalidade de o avaliador fornecer um resultado ou um comentário sobre a avaliação do colaborador em questão. </w:t>
+      </w:r>
+      <w:r>
+        <w:rPr>
+          <w:rFonts w:cs="Arial"/>
+          <w:color w:val="auto"/>
+          <w:sz w:val="22"/>
+          <w:szCs w:val="22"/>
+        </w:rPr>
+        <w:t>Vinculando esse resultado a avaliação pessoal de cada um, para que todos tenham acesso ao retorno do avaliador.</w:t>
+      </w:r>
+    </w:p>
+    <w:p>
+      <w:pPr>
+        <w:spacing w:line="360" w:lineRule="auto"/>
         <w:ind w:firstLine="360"/>
-        <w:rPr>
-          <w:rFonts w:cs="Arial"/>
-          <w:color w:val="auto"/>
-          <w:sz w:val="22"/>
-          <w:szCs w:val="22"/>
-        </w:rPr>
-      </w:pPr>
-      <w:r>
-        <w:rPr>
-          <w:rFonts w:cs="Arial"/>
-          <w:color w:val="auto"/>
-          <w:sz w:val="22"/>
-          <w:szCs w:val="22"/>
-        </w:rPr>
-        <w:tab/>
-        <w:t>-Quais são os tipos de avaliação.</w:t>
-      </w:r>
-    </w:p>
-    <w:p>
-      <w:pPr>
+        <w:jc w:val="both"/>
+        <w:rPr>
+          <w:rFonts w:cs="Arial"/>
+          <w:color w:val="auto"/>
+          <w:sz w:val="22"/>
+          <w:szCs w:val="22"/>
+        </w:rPr>
+      </w:pPr>
+      <w:r>
+        <w:rPr>
+          <w:rFonts w:cs="Arial"/>
+          <w:color w:val="auto"/>
+          <w:sz w:val="22"/>
+          <w:szCs w:val="22"/>
+        </w:rPr>
+        <w:t>Prioridade:</w:t>
+      </w:r>
+      <w:r>
+        <w:rPr>
+          <w:rFonts w:cs="Arial"/>
+          <w:color w:val="auto"/>
+          <w:sz w:val="22"/>
+          <w:szCs w:val="22"/>
+        </w:rPr>
+        <w:t xml:space="preserve"> </w:t>
+      </w:r>
+      <w:r>
+        <w:rPr>
+          <w:rFonts w:cs="Arial"/>
+          <w:color w:val="auto"/>
+          <w:sz w:val="22"/>
+          <w:szCs w:val="22"/>
+        </w:rPr>
+        <w:t>Essencial</w:t>
+      </w:r>
+    </w:p>
+    <w:p>
+      <w:pPr>
+        <w:rPr>
+          <w:b/>
+        </w:rPr>
+      </w:pPr>
+    </w:p>
+    <w:p>
+      <w:pPr>
+        <w:pStyle w:val="Ttulo2"/>
+      </w:pPr>
+      <w:bookmarkStart w:id="15" w:name="_Toc100059079"/>
+      <w:r>
+        <w:t xml:space="preserve">Módulo </w:t>
+      </w:r>
+      <w:r>
+        <w:t>Pesquisa</w:t>
+      </w:r>
+      <w:bookmarkEnd w:id="15"/>
+    </w:p>
+    <w:p>
+      <w:pPr>
+        <w:spacing w:line="360" w:lineRule="auto"/>
         <w:ind w:firstLine="360"/>
         <w:rPr>
           <w:rFonts w:cs="Arial"/>
@@ -2975,12 +4015,12 @@
           <w:sz w:val="22"/>
           <w:szCs w:val="22"/>
         </w:rPr>
-        <w:tab/>
-        <w:t>-O que é uma avaliação de desempenho.</w:t>
-      </w:r>
-    </w:p>
-    <w:p>
-      <w:pPr>
+        <w:t xml:space="preserve">Este módulo contempla requisitos referentes a funcionalidades de pesquisa dentro do sistema, para que tanto o avaliador que necessita de um filtro para buscar as avaliações desejadas, quanto o funcionário para buscar avaliações que já foram realizadas. </w:t>
+      </w:r>
+    </w:p>
+    <w:p>
+      <w:pPr>
+        <w:spacing w:line="360" w:lineRule="auto"/>
         <w:ind w:firstLine="360"/>
         <w:rPr>
           <w:rFonts w:cs="Arial"/>
@@ -2989,84 +4029,364 @@
           <w:szCs w:val="22"/>
         </w:rPr>
       </w:pPr>
-      <w:r>
-        <w:rPr>
-          <w:rFonts w:cs="Arial"/>
-          <w:color w:val="auto"/>
-          <w:sz w:val="22"/>
-          <w:szCs w:val="22"/>
-        </w:rPr>
-        <w:tab/>
-        <w:t>-Dicas de como preencher cada tipo de avaliação.</w:t>
-      </w:r>
-    </w:p>
-    <w:p>
-      <w:pPr>
+    </w:p>
+    <w:p>
+      <w:pPr>
+        <w:pStyle w:val="Ttulo3"/>
+        <w:ind w:left="360"/>
+      </w:pPr>
+      <w:bookmarkStart w:id="16" w:name="_Toc100059080"/>
+      <w:r>
+        <w:t xml:space="preserve">RF </w:t>
+      </w:r>
+      <w:r>
+        <w:t>1</w:t>
+      </w:r>
+      <w:r>
+        <w:t>3</w:t>
+      </w:r>
+      <w:r>
+        <w:t xml:space="preserve"> – </w:t>
+      </w:r>
+      <w:r>
+        <w:t xml:space="preserve">Pesquisar </w:t>
+      </w:r>
+      <w:r>
+        <w:t>C</w:t>
+      </w:r>
+      <w:r>
+        <w:t>olaborador</w:t>
+      </w:r>
+      <w:bookmarkEnd w:id="16"/>
+      <w:r>
+        <w:t xml:space="preserve"> </w:t>
+      </w:r>
+    </w:p>
+    <w:p>
+      <w:pPr>
+        <w:spacing w:line="360" w:lineRule="auto"/>
         <w:ind w:firstLine="360"/>
-        <w:rPr>
-          <w:rFonts w:cs="Arial"/>
-          <w:color w:val="auto"/>
-          <w:sz w:val="22"/>
-          <w:szCs w:val="22"/>
-        </w:rPr>
-      </w:pPr>
-      <w:r>
-        <w:rPr>
-          <w:rFonts w:cs="Arial"/>
-          <w:color w:val="auto"/>
-          <w:sz w:val="22"/>
-          <w:szCs w:val="22"/>
-        </w:rPr>
-        <w:t xml:space="preserve">Prioridade: </w:t>
-      </w:r>
-      <w:r>
-        <w:rPr>
-          <w:rFonts w:cs="Arial"/>
-          <w:color w:val="auto"/>
-          <w:sz w:val="22"/>
-          <w:szCs w:val="22"/>
-        </w:rPr>
-        <w:t>Essencial.</w:t>
-      </w:r>
-    </w:p>
-    <w:p>
-      <w:pPr>
+        <w:jc w:val="both"/>
+        <w:rPr>
+          <w:rFonts w:cs="Arial"/>
+          <w:color w:val="auto"/>
+          <w:sz w:val="22"/>
+          <w:szCs w:val="22"/>
+        </w:rPr>
+      </w:pPr>
+      <w:r>
+        <w:rPr>
+          <w:rFonts w:cs="Arial"/>
+          <w:color w:val="auto"/>
+          <w:sz w:val="22"/>
+          <w:szCs w:val="22"/>
+        </w:rPr>
+        <w:t>Descrição: Este requisito refere-se à funcionalidade</w:t>
+      </w:r>
+      <w:r>
+        <w:rPr>
+          <w:rFonts w:cs="Arial"/>
+          <w:color w:val="auto"/>
+          <w:sz w:val="22"/>
+          <w:szCs w:val="22"/>
+        </w:rPr>
+        <w:t xml:space="preserve"> para o avaliador pesquisar um colaborador</w:t>
+      </w:r>
+      <w:r>
+        <w:rPr>
+          <w:rFonts w:cs="Arial"/>
+          <w:color w:val="auto"/>
+          <w:sz w:val="22"/>
+          <w:szCs w:val="22"/>
+        </w:rPr>
+        <w:t xml:space="preserve"> para análise de respostas</w:t>
+      </w:r>
+      <w:r>
+        <w:rPr>
+          <w:rFonts w:cs="Arial"/>
+          <w:color w:val="auto"/>
+          <w:sz w:val="22"/>
+          <w:szCs w:val="22"/>
+        </w:rPr>
+        <w:t xml:space="preserve"> </w:t>
+      </w:r>
+      <w:r>
+        <w:rPr>
+          <w:rFonts w:cs="Arial"/>
+          <w:color w:val="auto"/>
+          <w:sz w:val="22"/>
+          <w:szCs w:val="22"/>
+        </w:rPr>
+        <w:t>ou</w:t>
+      </w:r>
+      <w:r>
+        <w:rPr>
+          <w:rFonts w:cs="Arial"/>
+          <w:color w:val="auto"/>
+          <w:sz w:val="22"/>
+          <w:szCs w:val="22"/>
+        </w:rPr>
+        <w:t xml:space="preserve"> para criação de avaliação</w:t>
+      </w:r>
+      <w:r>
+        <w:rPr>
+          <w:rFonts w:cs="Arial"/>
+          <w:color w:val="auto"/>
+          <w:sz w:val="22"/>
+          <w:szCs w:val="22"/>
+        </w:rPr>
+        <w:t>, com auxílio de um filtro de pesquisa com os seguintes parâmetros:</w:t>
+      </w:r>
+    </w:p>
+    <w:p>
+      <w:pPr>
+        <w:spacing w:line="360" w:lineRule="auto"/>
         <w:ind w:firstLine="360"/>
-        <w:rPr>
-          <w:rFonts w:cs="Arial"/>
-          <w:color w:val="auto"/>
-          <w:sz w:val="22"/>
-          <w:szCs w:val="22"/>
-        </w:rPr>
-      </w:pPr>
-    </w:p>
-    <w:p/>
-    <w:p/>
-    <w:p/>
-    <w:p/>
-    <w:p/>
-    <w:p/>
-    <w:p/>
+        <w:jc w:val="both"/>
+        <w:rPr>
+          <w:rFonts w:cs="Arial"/>
+          <w:color w:val="auto"/>
+          <w:sz w:val="22"/>
+          <w:szCs w:val="22"/>
+        </w:rPr>
+      </w:pPr>
+      <w:r>
+        <w:rPr>
+          <w:rFonts w:cs="Arial"/>
+          <w:color w:val="auto"/>
+          <w:sz w:val="22"/>
+          <w:szCs w:val="22"/>
+        </w:rPr>
+        <w:t>- Nome</w:t>
+      </w:r>
+    </w:p>
+    <w:p>
+      <w:pPr>
+        <w:spacing w:line="360" w:lineRule="auto"/>
+        <w:ind w:firstLine="360"/>
+        <w:jc w:val="both"/>
+        <w:rPr>
+          <w:rFonts w:cs="Arial"/>
+          <w:color w:val="auto"/>
+          <w:sz w:val="22"/>
+          <w:szCs w:val="22"/>
+        </w:rPr>
+      </w:pPr>
+      <w:r>
+        <w:rPr>
+          <w:rFonts w:cs="Arial"/>
+          <w:color w:val="auto"/>
+          <w:sz w:val="22"/>
+          <w:szCs w:val="22"/>
+        </w:rPr>
+        <w:t>-Cargo</w:t>
+      </w:r>
+    </w:p>
+    <w:p>
+      <w:pPr>
+        <w:spacing w:line="360" w:lineRule="auto"/>
+        <w:ind w:firstLine="360"/>
+        <w:jc w:val="both"/>
+        <w:rPr>
+          <w:rFonts w:cs="Arial"/>
+          <w:color w:val="auto"/>
+          <w:sz w:val="22"/>
+          <w:szCs w:val="22"/>
+        </w:rPr>
+      </w:pPr>
+      <w:r>
+        <w:rPr>
+          <w:rFonts w:cs="Arial"/>
+          <w:color w:val="auto"/>
+          <w:sz w:val="22"/>
+          <w:szCs w:val="22"/>
+        </w:rPr>
+        <w:t>-Equipe</w:t>
+      </w:r>
+    </w:p>
+    <w:p>
+      <w:pPr>
+        <w:spacing w:line="360" w:lineRule="auto"/>
+        <w:ind w:firstLine="360"/>
+        <w:jc w:val="both"/>
+        <w:rPr>
+          <w:rFonts w:cs="Arial"/>
+          <w:color w:val="auto"/>
+          <w:sz w:val="22"/>
+          <w:szCs w:val="22"/>
+        </w:rPr>
+      </w:pPr>
+      <w:r>
+        <w:rPr>
+          <w:rFonts w:cs="Arial"/>
+          <w:color w:val="auto"/>
+          <w:sz w:val="22"/>
+          <w:szCs w:val="22"/>
+        </w:rPr>
+        <w:t>Prioridade: Alta</w:t>
+      </w:r>
+    </w:p>
+    <w:p>
+      <w:pPr>
+        <w:spacing w:line="360" w:lineRule="auto"/>
+        <w:ind w:firstLine="360"/>
+        <w:jc w:val="both"/>
+        <w:rPr>
+          <w:rFonts w:cs="Arial"/>
+          <w:color w:val="auto"/>
+          <w:sz w:val="22"/>
+          <w:szCs w:val="22"/>
+        </w:rPr>
+      </w:pPr>
+    </w:p>
+    <w:p>
+      <w:pPr>
+        <w:pStyle w:val="Ttulo3"/>
+        <w:ind w:left="360"/>
+      </w:pPr>
+      <w:bookmarkStart w:id="17" w:name="_Toc100059081"/>
+      <w:r>
+        <w:t xml:space="preserve">RF </w:t>
+      </w:r>
+      <w:r>
+        <w:t>1</w:t>
+      </w:r>
+      <w:r>
+        <w:t>4</w:t>
+      </w:r>
+      <w:r>
+        <w:t xml:space="preserve"> – </w:t>
+      </w:r>
+      <w:r>
+        <w:t xml:space="preserve">Pesquisar </w:t>
+      </w:r>
+      <w:r>
+        <w:t>Avaliação</w:t>
+      </w:r>
+      <w:bookmarkEnd w:id="17"/>
+      <w:r>
+        <w:t xml:space="preserve"> </w:t>
+      </w:r>
+    </w:p>
+    <w:p>
+      <w:pPr>
+        <w:spacing w:line="360" w:lineRule="auto"/>
+        <w:ind w:firstLine="360"/>
+        <w:jc w:val="both"/>
+        <w:rPr>
+          <w:rFonts w:cs="Arial"/>
+          <w:color w:val="auto"/>
+          <w:sz w:val="22"/>
+          <w:szCs w:val="22"/>
+        </w:rPr>
+      </w:pPr>
+      <w:r>
+        <w:rPr>
+          <w:rFonts w:cs="Arial"/>
+          <w:color w:val="auto"/>
+          <w:sz w:val="22"/>
+          <w:szCs w:val="22"/>
+        </w:rPr>
+        <w:t>Descrição: Este requisito refere-se à funcionalidade</w:t>
+      </w:r>
+      <w:r>
+        <w:rPr>
+          <w:rFonts w:cs="Arial"/>
+          <w:color w:val="auto"/>
+          <w:sz w:val="22"/>
+          <w:szCs w:val="22"/>
+        </w:rPr>
+        <w:t xml:space="preserve"> para o avaliador</w:t>
+      </w:r>
+      <w:r>
+        <w:rPr>
+          <w:rFonts w:cs="Arial"/>
+          <w:color w:val="auto"/>
+          <w:sz w:val="22"/>
+          <w:szCs w:val="22"/>
+        </w:rPr>
+        <w:t xml:space="preserve"> ou colaborador</w:t>
+      </w:r>
+      <w:r>
+        <w:rPr>
+          <w:rFonts w:cs="Arial"/>
+          <w:color w:val="auto"/>
+          <w:sz w:val="22"/>
+          <w:szCs w:val="22"/>
+        </w:rPr>
+        <w:t xml:space="preserve"> pesquisar </w:t>
+      </w:r>
+      <w:r>
+        <w:rPr>
+          <w:rFonts w:cs="Arial"/>
+          <w:color w:val="auto"/>
+          <w:sz w:val="22"/>
+          <w:szCs w:val="22"/>
+        </w:rPr>
+        <w:t xml:space="preserve">suas avaliações pendentes ou </w:t>
+      </w:r>
+      <w:r>
+        <w:rPr>
+          <w:rFonts w:cs="Arial"/>
+          <w:color w:val="auto"/>
+          <w:sz w:val="22"/>
+          <w:szCs w:val="22"/>
+        </w:rPr>
+        <w:t>realizadas, com</w:t>
+      </w:r>
+      <w:r>
+        <w:rPr>
+          <w:rFonts w:cs="Arial"/>
+          <w:color w:val="auto"/>
+          <w:sz w:val="22"/>
+          <w:szCs w:val="22"/>
+        </w:rPr>
+        <w:t xml:space="preserve"> auxílio de um filtro de pesquisa </w:t>
+      </w:r>
+      <w:r>
+        <w:rPr>
+          <w:rFonts w:cs="Arial"/>
+          <w:color w:val="auto"/>
+          <w:sz w:val="22"/>
+          <w:szCs w:val="22"/>
+        </w:rPr>
+        <w:t>por data.</w:t>
+      </w:r>
+    </w:p>
+    <w:p>
+      <w:pPr>
+        <w:spacing w:line="360" w:lineRule="auto"/>
+        <w:ind w:firstLine="360"/>
+        <w:jc w:val="both"/>
+        <w:rPr>
+          <w:rFonts w:cs="Arial"/>
+          <w:color w:val="auto"/>
+          <w:sz w:val="22"/>
+          <w:szCs w:val="22"/>
+        </w:rPr>
+      </w:pPr>
+      <w:r>
+        <w:rPr>
+          <w:rFonts w:cs="Arial"/>
+          <w:color w:val="auto"/>
+          <w:sz w:val="22"/>
+          <w:szCs w:val="22"/>
+        </w:rPr>
+        <w:t>Prioridade: Alta</w:t>
+      </w:r>
+    </w:p>
     <w:p>
       <w:pPr>
         <w:rPr>
           <w:b/>
         </w:rPr>
       </w:pPr>
-    </w:p>
-    <w:p>
-      <w:pPr>
+      <w:r>
         <w:rPr>
           <w:b/>
         </w:rPr>
-      </w:pPr>
-    </w:p>
-    <w:p>
-      <w:pPr>
-        <w:rPr>
-          <w:b/>
-        </w:rPr>
-      </w:pPr>
+        <w:t xml:space="preserve"> </w:t>
+      </w:r>
     </w:p>
     <w:p>
       <w:pPr>
@@ -3091,7 +4411,6 @@
           <w:sz w:val="28"/>
           <w:szCs w:val="28"/>
         </w:rPr>
-        <w:lastRenderedPageBreak/>
         <w:t>APROVAÇÃO E AUTORIDADE PARA PROCEDER</w:t>
       </w:r>
     </w:p>
@@ -3142,6 +4461,7 @@
                 <w:sz w:val="24"/>
                 <w:szCs w:val="24"/>
               </w:rPr>
+              <w:lastRenderedPageBreak/>
               <w:t>Nome</w:t>
             </w:r>
           </w:p>
@@ -3242,7 +4562,7 @@
 </file>
 
 <file path=word/endnotes.xml><?xml version="1.0" encoding="utf-8"?>
-<w:endnotes xmlns:wpc="http://schemas.microsoft.com/office/word/2010/wordprocessingCanvas" xmlns:cx="http://schemas.microsoft.com/office/drawing/2014/chartex" xmlns:cx1="http://schemas.microsoft.com/office/drawing/2015/9/8/chartex" xmlns:cx2="http://schemas.microsoft.com/office/drawing/2015/10/21/chartex" xmlns:cx3="http://schemas.microsoft.com/office/drawing/2016/5/9/chartex" xmlns:cx4="http://schemas.microsoft.com/office/drawing/2016/5/10/chartex" xmlns:cx5="http://schemas.microsoft.com/office/drawing/2016/5/11/chartex" xmlns:cx6="http://schemas.microsoft.com/office/drawing/2016/5/12/chartex" xmlns:cx7="http://schemas.microsoft.com/office/drawing/2016/5/13/chartex" xmlns:cx8="http://schemas.microsoft.com/office/drawing/2016/5/14/chartex" xmlns:mc="http://schemas.openxmlformats.org/markup-compatibility/2006" xmlns:aink="http://schemas.microsoft.com/office/drawing/2016/ink" xmlns:am3d="http://schemas.microsoft.com/office/drawing/2017/model3d" xmlns:o="urn:schemas-microsoft-com:office:office" xmlns:r="http://schemas.openxmlformats.org/officeDocument/2006/relationships" xmlns:m="http://schemas.openxmlformats.org/officeDocument/2006/math" xmlns:v="urn:schemas-microsoft-com:vml" xmlns:wp14="http://schemas.microsoft.com/office/word/2010/wordprocessingDrawing" xmlns:wp="http://schemas.openxmlformats.org/drawingml/2006/wordprocessingDrawing" xmlns:w10="urn:schemas-microsoft-com:office:word" xmlns:w="http://schemas.openxmlformats.org/wordprocessingml/2006/main" xmlns:w14="http://schemas.microsoft.com/office/word/2010/wordml" xmlns:w15="http://schemas.microsoft.com/office/word/2012/wordml" xmlns:w16cex="http://schemas.microsoft.com/office/word/2018/wordml/cex" xmlns:w16cid="http://schemas.microsoft.com/office/word/2016/wordml/cid" xmlns:w16="http://schemas.microsoft.com/office/word/2018/wordml" xmlns:w16sdtdh="http://schemas.microsoft.com/office/word/2020/wordml/sdtdatahash" xmlns:w16se="http://schemas.microsoft.com/office/word/2015/wordml/symex" xmlns:wpg="http://schemas.microsoft.com/office/word/2010/wordprocessingGroup" xmlns:wpi="http://schemas.microsoft.com/office/word/2010/wordprocessingInk" xmlns:wne="http://schemas.microsoft.com/office/word/2006/wordml" xmlns:wps="http://schemas.microsoft.com/office/word/2010/wordprocessingShape" mc:Ignorable="w14 w15 w16se w16cid w16 w16cex w16sdtdh wp14">
+<w:endnotes xmlns:wpc="http://schemas.microsoft.com/office/word/2010/wordprocessingCanvas" xmlns:cx="http://schemas.microsoft.com/office/drawing/2014/chartex" xmlns:cx1="http://schemas.microsoft.com/office/drawing/2015/9/8/chartex" xmlns:cx2="http://schemas.microsoft.com/office/drawing/2015/10/21/chartex" xmlns:cx3="http://schemas.microsoft.com/office/drawing/2016/5/9/chartex" xmlns:cx4="http://schemas.microsoft.com/office/drawing/2016/5/10/chartex" xmlns:cx5="http://schemas.microsoft.com/office/drawing/2016/5/11/chartex" xmlns:cx6="http://schemas.microsoft.com/office/drawing/2016/5/12/chartex" xmlns:cx7="http://schemas.microsoft.com/office/drawing/2016/5/13/chartex" xmlns:cx8="http://schemas.microsoft.com/office/drawing/2016/5/14/chartex" xmlns:mc="http://schemas.openxmlformats.org/markup-compatibility/2006" xmlns:aink="http://schemas.microsoft.com/office/drawing/2016/ink" xmlns:am3d="http://schemas.microsoft.com/office/drawing/2017/model3d" xmlns:o="urn:schemas-microsoft-com:office:office" xmlns:oel="http://schemas.microsoft.com/office/2019/extlst" xmlns:r="http://schemas.openxmlformats.org/officeDocument/2006/relationships" xmlns:m="http://schemas.openxmlformats.org/officeDocument/2006/math" xmlns:v="urn:schemas-microsoft-com:vml" xmlns:wp14="http://schemas.microsoft.com/office/word/2010/wordprocessingDrawing" xmlns:wp="http://schemas.openxmlformats.org/drawingml/2006/wordprocessingDrawing" xmlns:w10="urn:schemas-microsoft-com:office:word" xmlns:w="http://schemas.openxmlformats.org/wordprocessingml/2006/main" xmlns:w14="http://schemas.microsoft.com/office/word/2010/wordml" xmlns:w15="http://schemas.microsoft.com/office/word/2012/wordml" xmlns:w16cex="http://schemas.microsoft.com/office/word/2018/wordml/cex" xmlns:w16cid="http://schemas.microsoft.com/office/word/2016/wordml/cid" xmlns:w16="http://schemas.microsoft.com/office/word/2018/wordml" xmlns:w16sdtdh="http://schemas.microsoft.com/office/word/2020/wordml/sdtdatahash" xmlns:w16se="http://schemas.microsoft.com/office/word/2015/wordml/symex" xmlns:wpg="http://schemas.microsoft.com/office/word/2010/wordprocessingGroup" xmlns:wpi="http://schemas.microsoft.com/office/word/2010/wordprocessingInk" xmlns:wne="http://schemas.microsoft.com/office/word/2006/wordml" xmlns:wps="http://schemas.microsoft.com/office/word/2010/wordprocessingShape" mc:Ignorable="w14 w15 w16se w16cid w16 w16cex w16sdtdh wp14">
   <w:endnote w:type="separator" w:id="-1">
     <w:p>
       <w:pPr>
@@ -3267,7 +4587,7 @@
 </file>
 
 <file path=word/footnotes.xml><?xml version="1.0" encoding="utf-8"?>
-<w:footnotes xmlns:wpc="http://schemas.microsoft.com/office/word/2010/wordprocessingCanvas" xmlns:cx="http://schemas.microsoft.com/office/drawing/2014/chartex" xmlns:cx1="http://schemas.microsoft.com/office/drawing/2015/9/8/chartex" xmlns:cx2="http://schemas.microsoft.com/office/drawing/2015/10/21/chartex" xmlns:cx3="http://schemas.microsoft.com/office/drawing/2016/5/9/chartex" xmlns:cx4="http://schemas.microsoft.com/office/drawing/2016/5/10/chartex" xmlns:cx5="http://schemas.microsoft.com/office/drawing/2016/5/11/chartex" xmlns:cx6="http://schemas.microsoft.com/office/drawing/2016/5/12/chartex" xmlns:cx7="http://schemas.microsoft.com/office/drawing/2016/5/13/chartex" xmlns:cx8="http://schemas.microsoft.com/office/drawing/2016/5/14/chartex" xmlns:mc="http://schemas.openxmlformats.org/markup-compatibility/2006" xmlns:aink="http://schemas.microsoft.com/office/drawing/2016/ink" xmlns:am3d="http://schemas.microsoft.com/office/drawing/2017/model3d" xmlns:o="urn:schemas-microsoft-com:office:office" xmlns:r="http://schemas.openxmlformats.org/officeDocument/2006/relationships" xmlns:m="http://schemas.openxmlformats.org/officeDocument/2006/math" xmlns:v="urn:schemas-microsoft-com:vml" xmlns:wp14="http://schemas.microsoft.com/office/word/2010/wordprocessingDrawing" xmlns:wp="http://schemas.openxmlformats.org/drawingml/2006/wordprocessingDrawing" xmlns:w10="urn:schemas-microsoft-com:office:word" xmlns:w="http://schemas.openxmlformats.org/wordprocessingml/2006/main" xmlns:w14="http://schemas.microsoft.com/office/word/2010/wordml" xmlns:w15="http://schemas.microsoft.com/office/word/2012/wordml" xmlns:w16cex="http://schemas.microsoft.com/office/word/2018/wordml/cex" xmlns:w16cid="http://schemas.microsoft.com/office/word/2016/wordml/cid" xmlns:w16="http://schemas.microsoft.com/office/word/2018/wordml" xmlns:w16sdtdh="http://schemas.microsoft.com/office/word/2020/wordml/sdtdatahash" xmlns:w16se="http://schemas.microsoft.com/office/word/2015/wordml/symex" xmlns:wpg="http://schemas.microsoft.com/office/word/2010/wordprocessingGroup" xmlns:wpi="http://schemas.microsoft.com/office/word/2010/wordprocessingInk" xmlns:wne="http://schemas.microsoft.com/office/word/2006/wordml" xmlns:wps="http://schemas.microsoft.com/office/word/2010/wordprocessingShape" mc:Ignorable="w14 w15 w16se w16cid w16 w16cex w16sdtdh wp14">
+<w:footnotes xmlns:wpc="http://schemas.microsoft.com/office/word/2010/wordprocessingCanvas" xmlns:cx="http://schemas.microsoft.com/office/drawing/2014/chartex" xmlns:cx1="http://schemas.microsoft.com/office/drawing/2015/9/8/chartex" xmlns:cx2="http://schemas.microsoft.com/office/drawing/2015/10/21/chartex" xmlns:cx3="http://schemas.microsoft.com/office/drawing/2016/5/9/chartex" xmlns:cx4="http://schemas.microsoft.com/office/drawing/2016/5/10/chartex" xmlns:cx5="http://schemas.microsoft.com/office/drawing/2016/5/11/chartex" xmlns:cx6="http://schemas.microsoft.com/office/drawing/2016/5/12/chartex" xmlns:cx7="http://schemas.microsoft.com/office/drawing/2016/5/13/chartex" xmlns:cx8="http://schemas.microsoft.com/office/drawing/2016/5/14/chartex" xmlns:mc="http://schemas.openxmlformats.org/markup-compatibility/2006" xmlns:aink="http://schemas.microsoft.com/office/drawing/2016/ink" xmlns:am3d="http://schemas.microsoft.com/office/drawing/2017/model3d" xmlns:o="urn:schemas-microsoft-com:office:office" xmlns:oel="http://schemas.microsoft.com/office/2019/extlst" xmlns:r="http://schemas.openxmlformats.org/officeDocument/2006/relationships" xmlns:m="http://schemas.openxmlformats.org/officeDocument/2006/math" xmlns:v="urn:schemas-microsoft-com:vml" xmlns:wp14="http://schemas.microsoft.com/office/word/2010/wordprocessingDrawing" xmlns:wp="http://schemas.openxmlformats.org/drawingml/2006/wordprocessingDrawing" xmlns:w10="urn:schemas-microsoft-com:office:word" xmlns:w="http://schemas.openxmlformats.org/wordprocessingml/2006/main" xmlns:w14="http://schemas.microsoft.com/office/word/2010/wordml" xmlns:w15="http://schemas.microsoft.com/office/word/2012/wordml" xmlns:w16cex="http://schemas.microsoft.com/office/word/2018/wordml/cex" xmlns:w16cid="http://schemas.microsoft.com/office/word/2016/wordml/cid" xmlns:w16="http://schemas.microsoft.com/office/word/2018/wordml" xmlns:w16sdtdh="http://schemas.microsoft.com/office/word/2020/wordml/sdtdatahash" xmlns:w16se="http://schemas.microsoft.com/office/word/2015/wordml/symex" xmlns:wpg="http://schemas.microsoft.com/office/word/2010/wordprocessingGroup" xmlns:wpi="http://schemas.microsoft.com/office/word/2010/wordprocessingInk" xmlns:wne="http://schemas.microsoft.com/office/word/2006/wordml" xmlns:wps="http://schemas.microsoft.com/office/word/2010/wordprocessingShape" mc:Ignorable="w14 w15 w16se w16cid w16 w16cex w16sdtdh wp14">
   <w:footnote w:type="separator" w:id="-1">
     <w:p>
       <w:pPr>
@@ -3292,7 +4612,7 @@
 </file>
 
 <file path=word/header1.xml><?xml version="1.0" encoding="utf-8"?>
-<w:hdr xmlns:wpc="http://schemas.microsoft.com/office/word/2010/wordprocessingCanvas" xmlns:cx="http://schemas.microsoft.com/office/drawing/2014/chartex" xmlns:cx1="http://schemas.microsoft.com/office/drawing/2015/9/8/chartex" xmlns:cx2="http://schemas.microsoft.com/office/drawing/2015/10/21/chartex" xmlns:cx3="http://schemas.microsoft.com/office/drawing/2016/5/9/chartex" xmlns:cx4="http://schemas.microsoft.com/office/drawing/2016/5/10/chartex" xmlns:cx5="http://schemas.microsoft.com/office/drawing/2016/5/11/chartex" xmlns:cx6="http://schemas.microsoft.com/office/drawing/2016/5/12/chartex" xmlns:cx7="http://schemas.microsoft.com/office/drawing/2016/5/13/chartex" xmlns:cx8="http://schemas.microsoft.com/office/drawing/2016/5/14/chartex" xmlns:mc="http://schemas.openxmlformats.org/markup-compatibility/2006" xmlns:aink="http://schemas.microsoft.com/office/drawing/2016/ink" xmlns:am3d="http://schemas.microsoft.com/office/drawing/2017/model3d" xmlns:o="urn:schemas-microsoft-com:office:office" xmlns:r="http://schemas.openxmlformats.org/officeDocument/2006/relationships" xmlns:m="http://schemas.openxmlformats.org/officeDocument/2006/math" xmlns:v="urn:schemas-microsoft-com:vml" xmlns:wp14="http://schemas.microsoft.com/office/word/2010/wordprocessingDrawing" xmlns:wp="http://schemas.openxmlformats.org/drawingml/2006/wordprocessingDrawing" xmlns:w10="urn:schemas-microsoft-com:office:word" xmlns:w="http://schemas.openxmlformats.org/wordprocessingml/2006/main" xmlns:w14="http://schemas.microsoft.com/office/word/2010/wordml" xmlns:w15="http://schemas.microsoft.com/office/word/2012/wordml" xmlns:w16cex="http://schemas.microsoft.com/office/word/2018/wordml/cex" xmlns:w16cid="http://schemas.microsoft.com/office/word/2016/wordml/cid" xmlns:w16="http://schemas.microsoft.com/office/word/2018/wordml" xmlns:w16sdtdh="http://schemas.microsoft.com/office/word/2020/wordml/sdtdatahash" xmlns:w16se="http://schemas.microsoft.com/office/word/2015/wordml/symex" xmlns:wpg="http://schemas.microsoft.com/office/word/2010/wordprocessingGroup" xmlns:wpi="http://schemas.microsoft.com/office/word/2010/wordprocessingInk" xmlns:wne="http://schemas.microsoft.com/office/word/2006/wordml" xmlns:wps="http://schemas.microsoft.com/office/word/2010/wordprocessingShape" mc:Ignorable="w14 w15 w16se w16cid w16 w16cex w16sdtdh wp14">
+<w:hdr xmlns:wpc="http://schemas.microsoft.com/office/word/2010/wordprocessingCanvas" xmlns:cx="http://schemas.microsoft.com/office/drawing/2014/chartex" xmlns:cx1="http://schemas.microsoft.com/office/drawing/2015/9/8/chartex" xmlns:cx2="http://schemas.microsoft.com/office/drawing/2015/10/21/chartex" xmlns:cx3="http://schemas.microsoft.com/office/drawing/2016/5/9/chartex" xmlns:cx4="http://schemas.microsoft.com/office/drawing/2016/5/10/chartex" xmlns:cx5="http://schemas.microsoft.com/office/drawing/2016/5/11/chartex" xmlns:cx6="http://schemas.microsoft.com/office/drawing/2016/5/12/chartex" xmlns:cx7="http://schemas.microsoft.com/office/drawing/2016/5/13/chartex" xmlns:cx8="http://schemas.microsoft.com/office/drawing/2016/5/14/chartex" xmlns:mc="http://schemas.openxmlformats.org/markup-compatibility/2006" xmlns:aink="http://schemas.microsoft.com/office/drawing/2016/ink" xmlns:am3d="http://schemas.microsoft.com/office/drawing/2017/model3d" xmlns:o="urn:schemas-microsoft-com:office:office" xmlns:oel="http://schemas.microsoft.com/office/2019/extlst" xmlns:r="http://schemas.openxmlformats.org/officeDocument/2006/relationships" xmlns:m="http://schemas.openxmlformats.org/officeDocument/2006/math" xmlns:v="urn:schemas-microsoft-com:vml" xmlns:wp14="http://schemas.microsoft.com/office/word/2010/wordprocessingDrawing" xmlns:wp="http://schemas.openxmlformats.org/drawingml/2006/wordprocessingDrawing" xmlns:w10="urn:schemas-microsoft-com:office:word" xmlns:w="http://schemas.openxmlformats.org/wordprocessingml/2006/main" xmlns:w14="http://schemas.microsoft.com/office/word/2010/wordml" xmlns:w15="http://schemas.microsoft.com/office/word/2012/wordml" xmlns:w16cex="http://schemas.microsoft.com/office/word/2018/wordml/cex" xmlns:w16cid="http://schemas.microsoft.com/office/word/2016/wordml/cid" xmlns:w16="http://schemas.microsoft.com/office/word/2018/wordml" xmlns:w16sdtdh="http://schemas.microsoft.com/office/word/2020/wordml/sdtdatahash" xmlns:w16se="http://schemas.microsoft.com/office/word/2015/wordml/symex" xmlns:wpg="http://schemas.microsoft.com/office/word/2010/wordprocessingGroup" xmlns:wpi="http://schemas.microsoft.com/office/word/2010/wordprocessingInk" xmlns:wne="http://schemas.microsoft.com/office/word/2006/wordml" xmlns:wps="http://schemas.microsoft.com/office/word/2010/wordprocessingShape" mc:Ignorable="w14 w15 w16se w16cid w16 w16cex w16sdtdh wp14">
   <w:p>
     <w:pPr>
       <w:pStyle w:val="Cabealho"/>
@@ -3433,7 +4753,7 @@
 </file>
 
 <file path=word/numbering.xml><?xml version="1.0" encoding="utf-8"?>
-<w:numbering xmlns:wpc="http://schemas.microsoft.com/office/word/2010/wordprocessingCanvas" xmlns:cx="http://schemas.microsoft.com/office/drawing/2014/chartex" xmlns:cx1="http://schemas.microsoft.com/office/drawing/2015/9/8/chartex" xmlns:cx2="http://schemas.microsoft.com/office/drawing/2015/10/21/chartex" xmlns:cx3="http://schemas.microsoft.com/office/drawing/2016/5/9/chartex" xmlns:cx4="http://schemas.microsoft.com/office/drawing/2016/5/10/chartex" xmlns:cx5="http://schemas.microsoft.com/office/drawing/2016/5/11/chartex" xmlns:cx6="http://schemas.microsoft.com/office/drawing/2016/5/12/chartex" xmlns:cx7="http://schemas.microsoft.com/office/drawing/2016/5/13/chartex" xmlns:cx8="http://schemas.microsoft.com/office/drawing/2016/5/14/chartex" xmlns:mc="http://schemas.openxmlformats.org/markup-compatibility/2006" xmlns:aink="http://schemas.microsoft.com/office/drawing/2016/ink" xmlns:am3d="http://schemas.microsoft.com/office/drawing/2017/model3d" xmlns:o="urn:schemas-microsoft-com:office:office" xmlns:r="http://schemas.openxmlformats.org/officeDocument/2006/relationships" xmlns:m="http://schemas.openxmlformats.org/officeDocument/2006/math" xmlns:v="urn:schemas-microsoft-com:vml" xmlns:wp14="http://schemas.microsoft.com/office/word/2010/wordprocessingDrawing" xmlns:wp="http://schemas.openxmlformats.org/drawingml/2006/wordprocessingDrawing" xmlns:w10="urn:schemas-microsoft-com:office:word" xmlns:w="http://schemas.openxmlformats.org/wordprocessingml/2006/main" xmlns:w14="http://schemas.microsoft.com/office/word/2010/wordml" xmlns:w15="http://schemas.microsoft.com/office/word/2012/wordml" xmlns:w16cex="http://schemas.microsoft.com/office/word/2018/wordml/cex" xmlns:w16cid="http://schemas.microsoft.com/office/word/2016/wordml/cid" xmlns:w16="http://schemas.microsoft.com/office/word/2018/wordml" xmlns:w16sdtdh="http://schemas.microsoft.com/office/word/2020/wordml/sdtdatahash" xmlns:w16se="http://schemas.microsoft.com/office/word/2015/wordml/symex" xmlns:wpg="http://schemas.microsoft.com/office/word/2010/wordprocessingGroup" xmlns:wpi="http://schemas.microsoft.com/office/word/2010/wordprocessingInk" xmlns:wne="http://schemas.microsoft.com/office/word/2006/wordml" xmlns:wps="http://schemas.microsoft.com/office/word/2010/wordprocessingShape" mc:Ignorable="w14 w15 w16se w16cid w16 w16cex w16sdtdh wp14">
+<w:numbering xmlns:wpc="http://schemas.microsoft.com/office/word/2010/wordprocessingCanvas" xmlns:cx="http://schemas.microsoft.com/office/drawing/2014/chartex" xmlns:cx1="http://schemas.microsoft.com/office/drawing/2015/9/8/chartex" xmlns:cx2="http://schemas.microsoft.com/office/drawing/2015/10/21/chartex" xmlns:cx3="http://schemas.microsoft.com/office/drawing/2016/5/9/chartex" xmlns:cx4="http://schemas.microsoft.com/office/drawing/2016/5/10/chartex" xmlns:cx5="http://schemas.microsoft.com/office/drawing/2016/5/11/chartex" xmlns:cx6="http://schemas.microsoft.com/office/drawing/2016/5/12/chartex" xmlns:cx7="http://schemas.microsoft.com/office/drawing/2016/5/13/chartex" xmlns:cx8="http://schemas.microsoft.com/office/drawing/2016/5/14/chartex" xmlns:mc="http://schemas.openxmlformats.org/markup-compatibility/2006" xmlns:aink="http://schemas.microsoft.com/office/drawing/2016/ink" xmlns:am3d="http://schemas.microsoft.com/office/drawing/2017/model3d" xmlns:o="urn:schemas-microsoft-com:office:office" xmlns:oel="http://schemas.microsoft.com/office/2019/extlst" xmlns:r="http://schemas.openxmlformats.org/officeDocument/2006/relationships" xmlns:m="http://schemas.openxmlformats.org/officeDocument/2006/math" xmlns:v="urn:schemas-microsoft-com:vml" xmlns:wp14="http://schemas.microsoft.com/office/word/2010/wordprocessingDrawing" xmlns:wp="http://schemas.openxmlformats.org/drawingml/2006/wordprocessingDrawing" xmlns:w10="urn:schemas-microsoft-com:office:word" xmlns:w="http://schemas.openxmlformats.org/wordprocessingml/2006/main" xmlns:w14="http://schemas.microsoft.com/office/word/2010/wordml" xmlns:w15="http://schemas.microsoft.com/office/word/2012/wordml" xmlns:w16cex="http://schemas.microsoft.com/office/word/2018/wordml/cex" xmlns:w16cid="http://schemas.microsoft.com/office/word/2016/wordml/cid" xmlns:w16="http://schemas.microsoft.com/office/word/2018/wordml" xmlns:w16sdtdh="http://schemas.microsoft.com/office/word/2020/wordml/sdtdatahash" xmlns:w16se="http://schemas.microsoft.com/office/word/2015/wordml/symex" xmlns:wpg="http://schemas.microsoft.com/office/word/2010/wordprocessingGroup" xmlns:wpi="http://schemas.microsoft.com/office/word/2010/wordprocessingInk" xmlns:wne="http://schemas.microsoft.com/office/word/2006/wordml" xmlns:wps="http://schemas.microsoft.com/office/word/2010/wordprocessingShape" mc:Ignorable="w14 w15 w16se w16cid w16 w16cex w16sdtdh wp14">
   <w:abstractNum w:abstractNumId="0" w15:restartNumberingAfterBreak="0">
     <w:nsid w:val="FFFFFF89"/>
     <w:multiLevelType w:val="singleLevel"/>
@@ -3846,31 +5166,31 @@
       </w:rPr>
     </w:lvl>
   </w:abstractNum>
-  <w:num w:numId="1">
+  <w:num w:numId="1" w16cid:durableId="1125974832">
     <w:abstractNumId w:val="0"/>
   </w:num>
-  <w:num w:numId="2">
+  <w:num w:numId="2" w16cid:durableId="388767564">
     <w:abstractNumId w:val="3"/>
   </w:num>
-  <w:num w:numId="3">
+  <w:num w:numId="3" w16cid:durableId="2127456777">
     <w:abstractNumId w:val="3"/>
     <w:lvlOverride w:ilvl="0">
       <w:startOverride w:val="1"/>
     </w:lvlOverride>
   </w:num>
-  <w:num w:numId="4">
+  <w:num w:numId="4" w16cid:durableId="2003921905">
     <w:abstractNumId w:val="1"/>
   </w:num>
-  <w:num w:numId="5">
+  <w:num w:numId="5" w16cid:durableId="896361689">
     <w:abstractNumId w:val="2"/>
   </w:num>
-  <w:num w:numId="6">
+  <w:num w:numId="6" w16cid:durableId="1770158493">
     <w:abstractNumId w:val="1"/>
   </w:num>
-  <w:num w:numId="7">
+  <w:num w:numId="7" w16cid:durableId="1753552101">
     <w:abstractNumId w:val="1"/>
   </w:num>
-  <w:num w:numId="8">
+  <w:num w:numId="8" w16cid:durableId="882987497">
     <w:abstractNumId w:val="1"/>
   </w:num>
 </w:numbering>
@@ -4896,7 +6216,7 @@
 </file>
 
 <file path=word/glossary/document.xml><?xml version="1.0" encoding="utf-8"?>
-<w:glossaryDocument xmlns:wpc="http://schemas.microsoft.com/office/word/2010/wordprocessingCanvas" xmlns:cx="http://schemas.microsoft.com/office/drawing/2014/chartex" xmlns:cx1="http://schemas.microsoft.com/office/drawing/2015/9/8/chartex" xmlns:cx2="http://schemas.microsoft.com/office/drawing/2015/10/21/chartex" xmlns:cx3="http://schemas.microsoft.com/office/drawing/2016/5/9/chartex" xmlns:cx4="http://schemas.microsoft.com/office/drawing/2016/5/10/chartex" xmlns:cx5="http://schemas.microsoft.com/office/drawing/2016/5/11/chartex" xmlns:cx6="http://schemas.microsoft.com/office/drawing/2016/5/12/chartex" xmlns:cx7="http://schemas.microsoft.com/office/drawing/2016/5/13/chartex" xmlns:cx8="http://schemas.microsoft.com/office/drawing/2016/5/14/chartex" xmlns:mc="http://schemas.openxmlformats.org/markup-compatibility/2006" xmlns:aink="http://schemas.microsoft.com/office/drawing/2016/ink" xmlns:am3d="http://schemas.microsoft.com/office/drawing/2017/model3d" xmlns:o="urn:schemas-microsoft-com:office:office" xmlns:r="http://schemas.openxmlformats.org/officeDocument/2006/relationships" xmlns:m="http://schemas.openxmlformats.org/officeDocument/2006/math" xmlns:v="urn:schemas-microsoft-com:vml" xmlns:wp14="http://schemas.microsoft.com/office/word/2010/wordprocessingDrawing" xmlns:wp="http://schemas.openxmlformats.org/drawingml/2006/wordprocessingDrawing" xmlns:w10="urn:schemas-microsoft-com:office:word" xmlns:w="http://schemas.openxmlformats.org/wordprocessingml/2006/main" xmlns:w14="http://schemas.microsoft.com/office/word/2010/wordml" xmlns:w15="http://schemas.microsoft.com/office/word/2012/wordml" xmlns:w16cex="http://schemas.microsoft.com/office/word/2018/wordml/cex" xmlns:w16cid="http://schemas.microsoft.com/office/word/2016/wordml/cid" xmlns:w16="http://schemas.microsoft.com/office/word/2018/wordml" xmlns:w16sdtdh="http://schemas.microsoft.com/office/word/2020/wordml/sdtdatahash" xmlns:w16se="http://schemas.microsoft.com/office/word/2015/wordml/symex" xmlns:wpg="http://schemas.microsoft.com/office/word/2010/wordprocessingGroup" xmlns:wpi="http://schemas.microsoft.com/office/word/2010/wordprocessingInk" xmlns:wne="http://schemas.microsoft.com/office/word/2006/wordml" xmlns:wps="http://schemas.microsoft.com/office/word/2010/wordprocessingShape" mc:Ignorable="w14 w15 w16se w16cid w16 w16cex w16sdtdh wp14">
+<w:glossaryDocument xmlns:wpc="http://schemas.microsoft.com/office/word/2010/wordprocessingCanvas" xmlns:cx="http://schemas.microsoft.com/office/drawing/2014/chartex" xmlns:cx1="http://schemas.microsoft.com/office/drawing/2015/9/8/chartex" xmlns:cx2="http://schemas.microsoft.com/office/drawing/2015/10/21/chartex" xmlns:cx3="http://schemas.microsoft.com/office/drawing/2016/5/9/chartex" xmlns:cx4="http://schemas.microsoft.com/office/drawing/2016/5/10/chartex" xmlns:cx5="http://schemas.microsoft.com/office/drawing/2016/5/11/chartex" xmlns:cx6="http://schemas.microsoft.com/office/drawing/2016/5/12/chartex" xmlns:cx7="http://schemas.microsoft.com/office/drawing/2016/5/13/chartex" xmlns:cx8="http://schemas.microsoft.com/office/drawing/2016/5/14/chartex" xmlns:mc="http://schemas.openxmlformats.org/markup-compatibility/2006" xmlns:aink="http://schemas.microsoft.com/office/drawing/2016/ink" xmlns:am3d="http://schemas.microsoft.com/office/drawing/2017/model3d" xmlns:o="urn:schemas-microsoft-com:office:office" xmlns:oel="http://schemas.microsoft.com/office/2019/extlst" xmlns:r="http://schemas.openxmlformats.org/officeDocument/2006/relationships" xmlns:m="http://schemas.openxmlformats.org/officeDocument/2006/math" xmlns:v="urn:schemas-microsoft-com:vml" xmlns:wp14="http://schemas.microsoft.com/office/word/2010/wordprocessingDrawing" xmlns:wp="http://schemas.openxmlformats.org/drawingml/2006/wordprocessingDrawing" xmlns:w10="urn:schemas-microsoft-com:office:word" xmlns:w="http://schemas.openxmlformats.org/wordprocessingml/2006/main" xmlns:w14="http://schemas.microsoft.com/office/word/2010/wordml" xmlns:w15="http://schemas.microsoft.com/office/word/2012/wordml" xmlns:w16cex="http://schemas.microsoft.com/office/word/2018/wordml/cex" xmlns:w16cid="http://schemas.microsoft.com/office/word/2016/wordml/cid" xmlns:w16="http://schemas.microsoft.com/office/word/2018/wordml" xmlns:w16sdtdh="http://schemas.microsoft.com/office/word/2020/wordml/sdtdatahash" xmlns:w16se="http://schemas.microsoft.com/office/word/2015/wordml/symex" xmlns:wpg="http://schemas.microsoft.com/office/word/2010/wordprocessingGroup" xmlns:wpi="http://schemas.microsoft.com/office/word/2010/wordprocessingInk" xmlns:wne="http://schemas.microsoft.com/office/word/2006/wordml" xmlns:wps="http://schemas.microsoft.com/office/word/2010/wordprocessingShape" mc:Ignorable="w14 w15 w16se w16cid w16 w16cex w16sdtdh wp14">
   <w:docParts>
     <w:docPart>
       <w:docPartPr>
@@ -5011,6 +6331,7 @@
     <w:rsid w:val="00175C27"/>
     <w:rsid w:val="001C4015"/>
     <w:rsid w:val="00201A50"/>
+    <w:rsid w:val="002C48E8"/>
     <w:rsid w:val="003C1E1D"/>
     <w:rsid w:val="004B0535"/>
     <w:rsid w:val="004E1F11"/>
@@ -5030,6 +6351,7 @@
     <w:rsid w:val="00B42A3E"/>
     <w:rsid w:val="00BE7F96"/>
     <w:rsid w:val="00C94223"/>
+    <w:rsid w:val="00D2005B"/>
     <w:rsid w:val="00D32ED5"/>
     <w:rsid w:val="00D76615"/>
     <w:rsid w:val="00DB4C37"/>

</xml_diff>